<commit_message>
[Iteration-1] - Add pdf
</commit_message>
<xml_diff>
--- a/iteration-1/stu1801321072/Petar_CV.docx
+++ b/iteration-1/stu1801321072/Petar_CV.docx
@@ -57,12 +57,84 @@
       </w:pPr>
       <w:r>
         <w:rPr>
+          <w:noProof/>
+        </w:rPr>
+        <w:drawing>
+          <wp:anchor distT="0" distB="0" distL="114300" distR="114300" simplePos="0" relativeHeight="251661312" behindDoc="1" locked="0" layoutInCell="1" allowOverlap="1" wp14:anchorId="4D45E62D" wp14:editId="74A30A1E">
+            <wp:simplePos x="0" y="0"/>
+            <wp:positionH relativeFrom="column">
+              <wp:posOffset>3496310</wp:posOffset>
+            </wp:positionH>
+            <wp:positionV relativeFrom="paragraph">
+              <wp:posOffset>25400</wp:posOffset>
+            </wp:positionV>
+            <wp:extent cx="180975" cy="180975"/>
+            <wp:effectExtent l="0" t="0" r="9525" b="9525"/>
+            <wp:wrapNone/>
+            <wp:docPr id="4" name="Picture 4">
+              <a:hlinkClick xmlns:a="http://schemas.openxmlformats.org/drawingml/2006/main" r:id="rId5"/>
+            </wp:docPr>
+            <wp:cNvGraphicFramePr>
+              <a:graphicFrameLocks xmlns:a="http://schemas.openxmlformats.org/drawingml/2006/main" noChangeAspect="1"/>
+            </wp:cNvGraphicFramePr>
+            <a:graphic xmlns:a="http://schemas.openxmlformats.org/drawingml/2006/main">
+              <a:graphicData uri="http://schemas.openxmlformats.org/drawingml/2006/picture">
+                <pic:pic xmlns:pic="http://schemas.openxmlformats.org/drawingml/2006/picture">
+                  <pic:nvPicPr>
+                    <pic:cNvPr id="4" name="Picture 4">
+                      <a:hlinkClick r:id="rId5"/>
+                    </pic:cNvPr>
+                    <pic:cNvPicPr>
+                      <a:picLocks noChangeAspect="1" noChangeArrowheads="1"/>
+                    </pic:cNvPicPr>
+                  </pic:nvPicPr>
+                  <pic:blipFill>
+                    <a:blip r:embed="rId6" cstate="print">
+                      <a:extLst>
+                        <a:ext uri="{28A0092B-C50C-407E-A947-70E740481C1C}">
+                          <a14:useLocalDpi xmlns:a14="http://schemas.microsoft.com/office/drawing/2010/main" val="0"/>
+                        </a:ext>
+                      </a:extLst>
+                    </a:blip>
+                    <a:srcRect/>
+                    <a:stretch>
+                      <a:fillRect/>
+                    </a:stretch>
+                  </pic:blipFill>
+                  <pic:spPr bwMode="auto">
+                    <a:xfrm>
+                      <a:off x="0" y="0"/>
+                      <a:ext cx="180975" cy="180975"/>
+                    </a:xfrm>
+                    <a:prstGeom prst="rect">
+                      <a:avLst/>
+                    </a:prstGeom>
+                    <a:noFill/>
+                    <a:ln>
+                      <a:noFill/>
+                    </a:ln>
+                  </pic:spPr>
+                </pic:pic>
+              </a:graphicData>
+            </a:graphic>
+            <wp14:sizeRelH relativeFrom="margin">
+              <wp14:pctWidth>0</wp14:pctWidth>
+            </wp14:sizeRelH>
+            <wp14:sizeRelV relativeFrom="margin">
+              <wp14:pctHeight>0</wp14:pctHeight>
+            </wp14:sizeRelV>
+          </wp:anchor>
+        </w:drawing>
+      </w:r>
+      <w:r>
+        <w:rPr>
           <w:rFonts w:ascii="Arial" w:eastAsia="Arial" w:hAnsi="Arial" w:cs="Arial"/>
           <w:color w:val="222222"/>
           <w:sz w:val="20"/>
         </w:rPr>
         <w:t xml:space="preserve">E-mail: </w:t>
       </w:r>
+      <w:proofErr w:type="spellStart"/>
       <w:r>
         <w:rPr>
           <w:rFonts w:ascii="Arial" w:eastAsia="Arial" w:hAnsi="Arial" w:cs="Arial"/>
@@ -72,6 +144,7 @@
         </w:rPr>
         <w:t>xxxxxxxxx</w:t>
       </w:r>
+      <w:proofErr w:type="spellEnd"/>
       <w:r>
         <w:rPr>
           <w:rFonts w:ascii="Arial" w:eastAsia="Arial" w:hAnsi="Arial" w:cs="Arial"/>
@@ -95,13 +168,30 @@
           <w:color w:val="222222"/>
           <w:sz w:val="20"/>
         </w:rPr>
-        <w:t>Website:</w:t>
+        <w:t>Website</w:t>
       </w:r>
       <w:r>
         <w:rPr>
           <w:rFonts w:ascii="Arial" w:eastAsia="Arial" w:hAnsi="Arial" w:cs="Arial"/>
           <w:color w:val="222222"/>
           <w:sz w:val="20"/>
+          <w:lang w:val="en-US"/>
+        </w:rPr>
+        <w:t>s</w:t>
+      </w:r>
+      <w:r>
+        <w:rPr>
+          <w:rFonts w:ascii="Arial" w:eastAsia="Arial" w:hAnsi="Arial" w:cs="Arial"/>
+          <w:color w:val="222222"/>
+          <w:sz w:val="20"/>
+        </w:rPr>
+        <w:t>:</w:t>
+      </w:r>
+      <w:r>
+        <w:rPr>
+          <w:rFonts w:ascii="Arial" w:eastAsia="Arial" w:hAnsi="Arial" w:cs="Arial"/>
+          <w:color w:val="222222"/>
+          <w:sz w:val="20"/>
         </w:rPr>
         <w:tab/>
       </w:r>
@@ -110,20 +200,24 @@
           <w:noProof/>
         </w:rPr>
         <w:drawing>
-          <wp:inline distT="0" distB="0" distL="0" distR="0" wp14:anchorId="56B24FE6" wp14:editId="11B00DFD">
+          <wp:inline distT="0" distB="0" distL="0" distR="0" wp14:anchorId="56B24FE6" wp14:editId="2F0F0DE4">
             <wp:extent cx="205046" cy="204889"/>
-            <wp:effectExtent l="0" t="0" r="0" b="0"/>
-            <wp:docPr id="103" name="Picture 103"/>
+            <wp:effectExtent l="0" t="0" r="5080" b="5080"/>
+            <wp:docPr id="103" name="Picture 103">
+              <a:hlinkClick xmlns:a="http://schemas.openxmlformats.org/drawingml/2006/main" r:id="rId7"/>
+            </wp:docPr>
             <wp:cNvGraphicFramePr/>
             <a:graphic xmlns:a="http://schemas.openxmlformats.org/drawingml/2006/main">
               <a:graphicData uri="http://schemas.openxmlformats.org/drawingml/2006/picture">
                 <pic:pic xmlns:pic="http://schemas.openxmlformats.org/drawingml/2006/picture">
                   <pic:nvPicPr>
-                    <pic:cNvPr id="103" name="Picture 103"/>
+                    <pic:cNvPr id="103" name="Picture 103">
+                      <a:hlinkClick r:id="rId7"/>
+                    </pic:cNvPr>
                     <pic:cNvPicPr/>
                   </pic:nvPicPr>
                   <pic:blipFill>
-                    <a:blip r:embed="rId5"/>
+                    <a:blip r:embed="rId8"/>
                     <a:stretch>
                       <a:fillRect/>
                     </a:stretch>
@@ -162,6 +256,7 @@
         </w:rPr>
         <w:t xml:space="preserve">Phone: </w:t>
       </w:r>
+      <w:proofErr w:type="spellStart"/>
       <w:r>
         <w:rPr>
           <w:rFonts w:ascii="Arial" w:eastAsia="Arial" w:hAnsi="Arial" w:cs="Arial"/>
@@ -171,6 +266,7 @@
         </w:rPr>
         <w:t>xxxxxxxxx</w:t>
       </w:r>
+      <w:proofErr w:type="spellEnd"/>
       <w:r>
         <w:rPr>
           <w:rFonts w:ascii="Arial" w:eastAsia="Arial" w:hAnsi="Arial" w:cs="Arial"/>
@@ -198,6 +294,7 @@
         </w:rPr>
         <w:t xml:space="preserve">Address: </w:t>
       </w:r>
+      <w:proofErr w:type="spellStart"/>
       <w:r>
         <w:rPr>
           <w:rFonts w:ascii="Arial" w:eastAsia="Arial" w:hAnsi="Arial" w:cs="Arial"/>
@@ -207,6 +304,7 @@
         </w:rPr>
         <w:t>xxxxxxxxx</w:t>
       </w:r>
+      <w:proofErr w:type="spellEnd"/>
       <w:r>
         <w:rPr>
           <w:rFonts w:ascii="Arial" w:eastAsia="Arial" w:hAnsi="Arial" w:cs="Arial"/>
@@ -303,7 +401,7 @@
         <mc:AlternateContent>
           <mc:Choice Requires="wpg">
             <w:drawing>
-              <wp:inline distT="0" distB="0" distL="0" distR="0" wp14:anchorId="33735387" wp14:editId="6A583762">
+              <wp:inline distT="0" distB="0" distL="0" distR="0" wp14:anchorId="33735387" wp14:editId="02A39D00">
                 <wp:extent cx="6827519" cy="9754"/>
                 <wp:effectExtent l="0" t="0" r="0" b="0"/>
                 <wp:docPr id="2021" name="Group 2021"/>
@@ -380,13 +478,14 @@
               </wp:inline>
             </w:drawing>
           </mc:Choice>
-          <mc:Fallback xmlns:a="http://schemas.openxmlformats.org/drawingml/2006/main">
+          <mc:Fallback>
             <w:pict>
-              <v:group id="Group 2021" style="width:537.6pt;height:0.768005pt;mso-position-horizontal-relative:char;mso-position-vertical-relative:line" coordsize="68275,97">
-                <v:shape id="Shape 2641" style="position:absolute;width:68275;height:97;left:0;top:0;" coordsize="6827519,9754" path="m0,0l6827519,0l6827519,9754l0,9754l0,0">
-                  <v:stroke weight="0pt" endcap="flat" joinstyle="miter" miterlimit="10" on="false" color="#000000" opacity="0"/>
-                  <v:fill on="true" color="#dddddd"/>
+              <v:group w14:anchorId="6B23CEF0" id="Group 2021" o:spid="_x0000_s1026" style="width:537.6pt;height:.75pt;mso-position-horizontal-relative:char;mso-position-vertical-relative:line" coordsize="68275,97" o:gfxdata="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">
+                <v:shape id="Shape 2640" o:spid="_x0000_s1027" style="position:absolute;width:68275;height:97;visibility:visible;mso-wrap-style:square;v-text-anchor:top" coordsize="6827519,9754" o:gfxdata="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" path="m,l6827519,r,9754l,9754,,e" fillcolor="#ddd" stroked="f" strokeweight="0">
+                  <v:stroke miterlimit="83231f" joinstyle="miter"/>
+                  <v:path arrowok="t" textboxrect="0,0,6827519,9754"/>
                 </v:shape>
+                <w10:anchorlock/>
               </v:group>
             </w:pict>
           </mc:Fallback>
@@ -519,14 +618,25 @@
         </w:rPr>
         <w:t xml:space="preserve"> </w:t>
       </w:r>
-      <w:r>
-        <w:rPr>
-          <w:rFonts w:ascii="Arial" w:eastAsia="Arial" w:hAnsi="Arial" w:cs="Arial"/>
-          <w:color w:val="222222"/>
-          <w:sz w:val="18"/>
-          <w:lang w:val="en-US"/>
-        </w:rPr>
-        <w:t xml:space="preserve">OracleDB, </w:t>
+      <w:proofErr w:type="spellStart"/>
+      <w:r>
+        <w:rPr>
+          <w:rFonts w:ascii="Arial" w:eastAsia="Arial" w:hAnsi="Arial" w:cs="Arial"/>
+          <w:color w:val="222222"/>
+          <w:sz w:val="18"/>
+          <w:lang w:val="en-US"/>
+        </w:rPr>
+        <w:t>OracleDB</w:t>
+      </w:r>
+      <w:proofErr w:type="spellEnd"/>
+      <w:r>
+        <w:rPr>
+          <w:rFonts w:ascii="Arial" w:eastAsia="Arial" w:hAnsi="Arial" w:cs="Arial"/>
+          <w:color w:val="222222"/>
+          <w:sz w:val="18"/>
+          <w:lang w:val="en-US"/>
+        </w:rPr>
+        <w:t xml:space="preserve">, </w:t>
       </w:r>
       <w:r>
         <w:rPr>
@@ -605,7 +715,17 @@
           <w:sz w:val="18"/>
           <w:lang w:val="en-US"/>
         </w:rPr>
-        <w:t>, Form</w:t>
+        <w:t xml:space="preserve">, </w:t>
+      </w:r>
+      <w:proofErr w:type="spellStart"/>
+      <w:r>
+        <w:rPr>
+          <w:rFonts w:ascii="Arial" w:eastAsia="Arial" w:hAnsi="Arial" w:cs="Arial"/>
+          <w:color w:val="222222"/>
+          <w:sz w:val="18"/>
+          <w:lang w:val="en-US"/>
+        </w:rPr>
+        <w:t>Form</w:t>
       </w:r>
       <w:r>
         <w:rPr>
@@ -616,6 +736,7 @@
         </w:rPr>
         <w:t>ik</w:t>
       </w:r>
+      <w:proofErr w:type="spellEnd"/>
     </w:p>
     <w:p>
       <w:pPr>
@@ -675,7 +796,17 @@
           <w:sz w:val="18"/>
           <w:lang w:val="en-US"/>
         </w:rPr>
-        <w:t>Selenium, Mockito, Flyway, Ant, Servlet API, JSP, JSF, Lombok, Son</w:t>
+        <w:t xml:space="preserve">Selenium, Mockito, Flyway, Ant, Servlet API, JSP, JSF, Lombok, </w:t>
+      </w:r>
+      <w:proofErr w:type="spellStart"/>
+      <w:r>
+        <w:rPr>
+          <w:rFonts w:ascii="Arial" w:eastAsia="Arial" w:hAnsi="Arial" w:cs="Arial"/>
+          <w:color w:val="222222"/>
+          <w:sz w:val="18"/>
+          <w:lang w:val="en-US"/>
+        </w:rPr>
+        <w:t>Son</w:t>
       </w:r>
       <w:r>
         <w:rPr>
@@ -693,7 +824,57 @@
           <w:sz w:val="18"/>
           <w:lang w:val="en-US"/>
         </w:rPr>
-        <w:t>rLint, Harmcrest, AssertJ, JAX-B, JAX-WS, JAX-RS, Jackson, GSON, JSON-B, Apache CXF, Log4j, Apache Shiro, Swagger, Metamodel, Apache Camel</w:t>
+        <w:t>rLint</w:t>
+      </w:r>
+      <w:proofErr w:type="spellEnd"/>
+      <w:r>
+        <w:rPr>
+          <w:rFonts w:ascii="Arial" w:eastAsia="Arial" w:hAnsi="Arial" w:cs="Arial"/>
+          <w:color w:val="222222"/>
+          <w:sz w:val="18"/>
+          <w:lang w:val="en-US"/>
+        </w:rPr>
+        <w:t xml:space="preserve">, </w:t>
+      </w:r>
+      <w:proofErr w:type="spellStart"/>
+      <w:r>
+        <w:rPr>
+          <w:rFonts w:ascii="Arial" w:eastAsia="Arial" w:hAnsi="Arial" w:cs="Arial"/>
+          <w:color w:val="222222"/>
+          <w:sz w:val="18"/>
+          <w:lang w:val="en-US"/>
+        </w:rPr>
+        <w:t>Harmcrest</w:t>
+      </w:r>
+      <w:proofErr w:type="spellEnd"/>
+      <w:r>
+        <w:rPr>
+          <w:rFonts w:ascii="Arial" w:eastAsia="Arial" w:hAnsi="Arial" w:cs="Arial"/>
+          <w:color w:val="222222"/>
+          <w:sz w:val="18"/>
+          <w:lang w:val="en-US"/>
+        </w:rPr>
+        <w:t xml:space="preserve">, </w:t>
+      </w:r>
+      <w:proofErr w:type="spellStart"/>
+      <w:r>
+        <w:rPr>
+          <w:rFonts w:ascii="Arial" w:eastAsia="Arial" w:hAnsi="Arial" w:cs="Arial"/>
+          <w:color w:val="222222"/>
+          <w:sz w:val="18"/>
+          <w:lang w:val="en-US"/>
+        </w:rPr>
+        <w:t>AssertJ</w:t>
+      </w:r>
+      <w:proofErr w:type="spellEnd"/>
+      <w:r>
+        <w:rPr>
+          <w:rFonts w:ascii="Arial" w:eastAsia="Arial" w:hAnsi="Arial" w:cs="Arial"/>
+          <w:color w:val="222222"/>
+          <w:sz w:val="18"/>
+          <w:lang w:val="en-US"/>
+        </w:rPr>
+        <w:t>, JAX-B, JAX-WS, JAX-RS, Jackson, GSON, JSON-B, Apache CXF, Log4j, Apache Shiro, Swagger, Metamodel, Apache Camel</w:t>
       </w:r>
       <w:r>
         <w:rPr>
@@ -711,7 +892,27 @@
           <w:sz w:val="18"/>
           <w:lang w:val="en-US"/>
         </w:rPr>
-        <w:t xml:space="preserve">, Quarkus, Micronaut, </w:t>
+        <w:t xml:space="preserve">, </w:t>
+      </w:r>
+      <w:proofErr w:type="spellStart"/>
+      <w:r>
+        <w:rPr>
+          <w:rFonts w:ascii="Arial" w:eastAsia="Arial" w:hAnsi="Arial" w:cs="Arial"/>
+          <w:color w:val="222222"/>
+          <w:sz w:val="18"/>
+          <w:lang w:val="en-US"/>
+        </w:rPr>
+        <w:t>Quarkus</w:t>
+      </w:r>
+      <w:proofErr w:type="spellEnd"/>
+      <w:r>
+        <w:rPr>
+          <w:rFonts w:ascii="Arial" w:eastAsia="Arial" w:hAnsi="Arial" w:cs="Arial"/>
+          <w:color w:val="222222"/>
+          <w:sz w:val="18"/>
+          <w:lang w:val="en-US"/>
+        </w:rPr>
+        <w:t xml:space="preserve">, Micronaut, </w:t>
       </w:r>
       <w:r>
         <w:rPr>
@@ -768,7 +969,47 @@
           <w:sz w:val="18"/>
           <w:lang w:val="en-US"/>
         </w:rPr>
-        <w:t xml:space="preserve">ReactJS, NodeJS, Ajax, JQuery, npm, Webpack, </w:t>
+        <w:t xml:space="preserve">ReactJS, NodeJS, Ajax, </w:t>
+      </w:r>
+      <w:proofErr w:type="spellStart"/>
+      <w:r>
+        <w:rPr>
+          <w:rFonts w:ascii="Arial" w:eastAsia="Arial" w:hAnsi="Arial" w:cs="Arial"/>
+          <w:color w:val="222222"/>
+          <w:sz w:val="18"/>
+          <w:lang w:val="en-US"/>
+        </w:rPr>
+        <w:t>JQuery</w:t>
+      </w:r>
+      <w:proofErr w:type="spellEnd"/>
+      <w:r>
+        <w:rPr>
+          <w:rFonts w:ascii="Arial" w:eastAsia="Arial" w:hAnsi="Arial" w:cs="Arial"/>
+          <w:color w:val="222222"/>
+          <w:sz w:val="18"/>
+          <w:lang w:val="en-US"/>
+        </w:rPr>
+        <w:t xml:space="preserve">, </w:t>
+      </w:r>
+      <w:proofErr w:type="spellStart"/>
+      <w:r>
+        <w:rPr>
+          <w:rFonts w:ascii="Arial" w:eastAsia="Arial" w:hAnsi="Arial" w:cs="Arial"/>
+          <w:color w:val="222222"/>
+          <w:sz w:val="18"/>
+          <w:lang w:val="en-US"/>
+        </w:rPr>
+        <w:t>npm</w:t>
+      </w:r>
+      <w:proofErr w:type="spellEnd"/>
+      <w:r>
+        <w:rPr>
+          <w:rFonts w:ascii="Arial" w:eastAsia="Arial" w:hAnsi="Arial" w:cs="Arial"/>
+          <w:color w:val="222222"/>
+          <w:sz w:val="18"/>
+          <w:lang w:val="en-US"/>
+        </w:rPr>
+        <w:t xml:space="preserve">, Webpack, </w:t>
       </w:r>
       <w:r>
         <w:rPr>
@@ -786,8 +1027,19 @@
           <w:sz w:val="18"/>
           <w:lang w:val="en-US"/>
         </w:rPr>
-        <w:t>, SWR, Axios</w:t>
-      </w:r>
+        <w:t xml:space="preserve">, SWR, </w:t>
+      </w:r>
+      <w:proofErr w:type="spellStart"/>
+      <w:r>
+        <w:rPr>
+          <w:rFonts w:ascii="Arial" w:eastAsia="Arial" w:hAnsi="Arial" w:cs="Arial"/>
+          <w:color w:val="222222"/>
+          <w:sz w:val="18"/>
+          <w:lang w:val="en-US"/>
+        </w:rPr>
+        <w:t>Axios</w:t>
+      </w:r>
+      <w:proofErr w:type="spellEnd"/>
     </w:p>
     <w:p>
       <w:pPr>
@@ -827,8 +1079,54 @@
           <w:szCs w:val="18"/>
           <w:lang w:val="en-US"/>
         </w:rPr>
-        <w:t>, WPF, ASP.NET, Entity Framework, Blazor, Xamarin, Applet, Moq, MSTest</w:t>
-      </w:r>
+        <w:t xml:space="preserve">, WPF, ASP.NET, Entity Framework, </w:t>
+      </w:r>
+      <w:proofErr w:type="spellStart"/>
+      <w:r>
+        <w:rPr>
+          <w:sz w:val="18"/>
+          <w:szCs w:val="18"/>
+          <w:lang w:val="en-US"/>
+        </w:rPr>
+        <w:t>Blazor</w:t>
+      </w:r>
+      <w:proofErr w:type="spellEnd"/>
+      <w:r>
+        <w:rPr>
+          <w:sz w:val="18"/>
+          <w:szCs w:val="18"/>
+          <w:lang w:val="en-US"/>
+        </w:rPr>
+        <w:t xml:space="preserve">, Xamarin, Applet, </w:t>
+      </w:r>
+      <w:proofErr w:type="spellStart"/>
+      <w:r>
+        <w:rPr>
+          <w:sz w:val="18"/>
+          <w:szCs w:val="18"/>
+          <w:lang w:val="en-US"/>
+        </w:rPr>
+        <w:t>Moq</w:t>
+      </w:r>
+      <w:proofErr w:type="spellEnd"/>
+      <w:r>
+        <w:rPr>
+          <w:sz w:val="18"/>
+          <w:szCs w:val="18"/>
+          <w:lang w:val="en-US"/>
+        </w:rPr>
+        <w:t xml:space="preserve">, </w:t>
+      </w:r>
+      <w:proofErr w:type="spellStart"/>
+      <w:r>
+        <w:rPr>
+          <w:sz w:val="18"/>
+          <w:szCs w:val="18"/>
+          <w:lang w:val="en-US"/>
+        </w:rPr>
+        <w:t>MSTest</w:t>
+      </w:r>
+      <w:proofErr w:type="spellEnd"/>
     </w:p>
     <w:p>
       <w:pPr>
@@ -1818,7 +2116,7 @@
         </w:rPr>
         <w:t>Link:</w:t>
       </w:r>
-      <w:hyperlink r:id="rId6">
+      <w:hyperlink r:id="rId9">
         <w:r>
           <w:rPr>
             <w:rFonts w:ascii="Arial" w:eastAsia="Arial" w:hAnsi="Arial" w:cs="Arial"/>
@@ -1836,20 +2134,24 @@
           <w:szCs w:val="18"/>
         </w:rPr>
         <w:drawing>
-          <wp:inline distT="0" distB="0" distL="0" distR="0" wp14:anchorId="06122ADA" wp14:editId="0202A612">
+          <wp:inline distT="0" distB="0" distL="0" distR="0" wp14:anchorId="06122ADA" wp14:editId="328A41ED">
             <wp:extent cx="186416" cy="186234"/>
-            <wp:effectExtent l="0" t="0" r="0" b="0"/>
-            <wp:docPr id="101" name="Picture 101"/>
+            <wp:effectExtent l="0" t="0" r="4445" b="4445"/>
+            <wp:docPr id="101" name="Picture 101">
+              <a:hlinkClick xmlns:a="http://schemas.openxmlformats.org/drawingml/2006/main" r:id="rId10"/>
+            </wp:docPr>
             <wp:cNvGraphicFramePr/>
             <a:graphic xmlns:a="http://schemas.openxmlformats.org/drawingml/2006/main">
               <a:graphicData uri="http://schemas.openxmlformats.org/drawingml/2006/picture">
                 <pic:pic xmlns:pic="http://schemas.openxmlformats.org/drawingml/2006/picture">
                   <pic:nvPicPr>
-                    <pic:cNvPr id="101" name="Picture 101"/>
+                    <pic:cNvPr id="101" name="Picture 101">
+                      <a:hlinkClick r:id="rId10"/>
+                    </pic:cNvPr>
                     <pic:cNvPicPr/>
                   </pic:nvPicPr>
                   <pic:blipFill>
-                    <a:blip r:embed="rId5"/>
+                    <a:blip r:embed="rId8"/>
                     <a:stretch>
                       <a:fillRect/>
                     </a:stretch>
@@ -1930,6 +2232,7 @@
           <w:color w:val="222222"/>
           <w:sz w:val="18"/>
           <w:szCs w:val="18"/>
+          <w:lang w:val="en-US"/>
         </w:rPr>
       </w:pPr>
       <w:r>
@@ -2162,38 +2465,195 @@
         </w:rPr>
         <w:t xml:space="preserve">  Java, </w:t>
       </w:r>
-      <w:r>
-        <w:rPr>
-          <w:rFonts w:ascii="Arial" w:eastAsia="Arial" w:hAnsi="Arial" w:cs="Arial"/>
-          <w:bCs/>
-          <w:color w:val="222222"/>
-          <w:sz w:val="18"/>
-          <w:szCs w:val="18"/>
-          <w:lang w:val="en-US"/>
-        </w:rPr>
-        <w:t>JavaEE(Servlet API, JSP, JSF, JSTL, TagFiles, JPA, Metamodel, JAX-RS, JAX-WS, JAX-B, JSON-B)</w:t>
-      </w:r>
-      <w:r>
-        <w:rPr>
-          <w:rFonts w:ascii="Arial" w:eastAsia="Arial" w:hAnsi="Arial" w:cs="Arial"/>
-          <w:bCs/>
-          <w:color w:val="222222"/>
-          <w:sz w:val="18"/>
-          <w:szCs w:val="18"/>
-          <w:lang w:val="en-US"/>
-        </w:rPr>
-        <w:t xml:space="preserve">, Maven, SonarLint, Junit, AssertJ, Harmcrest, Mockito, Spring Framework(MVC, AOP, Data, </w:t>
-      </w:r>
-      <w:r>
-        <w:rPr>
-          <w:rFonts w:ascii="Arial" w:eastAsia="Arial" w:hAnsi="Arial" w:cs="Arial"/>
-          <w:bCs/>
-          <w:color w:val="222222"/>
-          <w:sz w:val="18"/>
-          <w:szCs w:val="18"/>
-          <w:lang w:val="en-US"/>
-        </w:rPr>
-        <w:t>Batch, Session, Security, Hateoas, Webflux…</w:t>
+      <w:proofErr w:type="spellStart"/>
+      <w:r>
+        <w:rPr>
+          <w:rFonts w:ascii="Arial" w:eastAsia="Arial" w:hAnsi="Arial" w:cs="Arial"/>
+          <w:bCs/>
+          <w:color w:val="222222"/>
+          <w:sz w:val="18"/>
+          <w:szCs w:val="18"/>
+          <w:lang w:val="en-US"/>
+        </w:rPr>
+        <w:t>JavaEE</w:t>
+      </w:r>
+      <w:proofErr w:type="spellEnd"/>
+      <w:r>
+        <w:rPr>
+          <w:rFonts w:ascii="Arial" w:eastAsia="Arial" w:hAnsi="Arial" w:cs="Arial"/>
+          <w:bCs/>
+          <w:color w:val="222222"/>
+          <w:sz w:val="18"/>
+          <w:szCs w:val="18"/>
+          <w:lang w:val="en-US"/>
+        </w:rPr>
+        <w:t xml:space="preserve">(Servlet API, JSP, JSF, JSTL, </w:t>
+      </w:r>
+      <w:proofErr w:type="spellStart"/>
+      <w:r>
+        <w:rPr>
+          <w:rFonts w:ascii="Arial" w:eastAsia="Arial" w:hAnsi="Arial" w:cs="Arial"/>
+          <w:bCs/>
+          <w:color w:val="222222"/>
+          <w:sz w:val="18"/>
+          <w:szCs w:val="18"/>
+          <w:lang w:val="en-US"/>
+        </w:rPr>
+        <w:t>TagFiles</w:t>
+      </w:r>
+      <w:proofErr w:type="spellEnd"/>
+      <w:r>
+        <w:rPr>
+          <w:rFonts w:ascii="Arial" w:eastAsia="Arial" w:hAnsi="Arial" w:cs="Arial"/>
+          <w:bCs/>
+          <w:color w:val="222222"/>
+          <w:sz w:val="18"/>
+          <w:szCs w:val="18"/>
+          <w:lang w:val="en-US"/>
+        </w:rPr>
+        <w:t>, JPA, Metamodel, JAX-RS, JAX-WS, JAX-B, JSON-B)</w:t>
+      </w:r>
+      <w:r>
+        <w:rPr>
+          <w:rFonts w:ascii="Arial" w:eastAsia="Arial" w:hAnsi="Arial" w:cs="Arial"/>
+          <w:bCs/>
+          <w:color w:val="222222"/>
+          <w:sz w:val="18"/>
+          <w:szCs w:val="18"/>
+          <w:lang w:val="en-US"/>
+        </w:rPr>
+        <w:t xml:space="preserve">, Maven, </w:t>
+      </w:r>
+      <w:proofErr w:type="spellStart"/>
+      <w:r>
+        <w:rPr>
+          <w:rFonts w:ascii="Arial" w:eastAsia="Arial" w:hAnsi="Arial" w:cs="Arial"/>
+          <w:bCs/>
+          <w:color w:val="222222"/>
+          <w:sz w:val="18"/>
+          <w:szCs w:val="18"/>
+          <w:lang w:val="en-US"/>
+        </w:rPr>
+        <w:t>SonarLint</w:t>
+      </w:r>
+      <w:proofErr w:type="spellEnd"/>
+      <w:r>
+        <w:rPr>
+          <w:rFonts w:ascii="Arial" w:eastAsia="Arial" w:hAnsi="Arial" w:cs="Arial"/>
+          <w:bCs/>
+          <w:color w:val="222222"/>
+          <w:sz w:val="18"/>
+          <w:szCs w:val="18"/>
+          <w:lang w:val="en-US"/>
+        </w:rPr>
+        <w:t xml:space="preserve">, Junit, </w:t>
+      </w:r>
+      <w:proofErr w:type="spellStart"/>
+      <w:r>
+        <w:rPr>
+          <w:rFonts w:ascii="Arial" w:eastAsia="Arial" w:hAnsi="Arial" w:cs="Arial"/>
+          <w:bCs/>
+          <w:color w:val="222222"/>
+          <w:sz w:val="18"/>
+          <w:szCs w:val="18"/>
+          <w:lang w:val="en-US"/>
+        </w:rPr>
+        <w:t>AssertJ</w:t>
+      </w:r>
+      <w:proofErr w:type="spellEnd"/>
+      <w:r>
+        <w:rPr>
+          <w:rFonts w:ascii="Arial" w:eastAsia="Arial" w:hAnsi="Arial" w:cs="Arial"/>
+          <w:bCs/>
+          <w:color w:val="222222"/>
+          <w:sz w:val="18"/>
+          <w:szCs w:val="18"/>
+          <w:lang w:val="en-US"/>
+        </w:rPr>
+        <w:t xml:space="preserve">, </w:t>
+      </w:r>
+      <w:proofErr w:type="spellStart"/>
+      <w:r>
+        <w:rPr>
+          <w:rFonts w:ascii="Arial" w:eastAsia="Arial" w:hAnsi="Arial" w:cs="Arial"/>
+          <w:bCs/>
+          <w:color w:val="222222"/>
+          <w:sz w:val="18"/>
+          <w:szCs w:val="18"/>
+          <w:lang w:val="en-US"/>
+        </w:rPr>
+        <w:t>Harmcrest</w:t>
+      </w:r>
+      <w:proofErr w:type="spellEnd"/>
+      <w:r>
+        <w:rPr>
+          <w:rFonts w:ascii="Arial" w:eastAsia="Arial" w:hAnsi="Arial" w:cs="Arial"/>
+          <w:bCs/>
+          <w:color w:val="222222"/>
+          <w:sz w:val="18"/>
+          <w:szCs w:val="18"/>
+          <w:lang w:val="en-US"/>
+        </w:rPr>
+        <w:t xml:space="preserve">, Mockito, Spring Framework(MVC, AOP, Data, </w:t>
+      </w:r>
+      <w:r>
+        <w:rPr>
+          <w:rFonts w:ascii="Arial" w:eastAsia="Arial" w:hAnsi="Arial" w:cs="Arial"/>
+          <w:bCs/>
+          <w:color w:val="222222"/>
+          <w:sz w:val="18"/>
+          <w:szCs w:val="18"/>
+          <w:lang w:val="en-US"/>
+        </w:rPr>
+        <w:t xml:space="preserve">Batch, Session, Security, </w:t>
+      </w:r>
+      <w:proofErr w:type="spellStart"/>
+      <w:r>
+        <w:rPr>
+          <w:rFonts w:ascii="Arial" w:eastAsia="Arial" w:hAnsi="Arial" w:cs="Arial"/>
+          <w:bCs/>
+          <w:color w:val="222222"/>
+          <w:sz w:val="18"/>
+          <w:szCs w:val="18"/>
+          <w:lang w:val="en-US"/>
+        </w:rPr>
+        <w:t>Hateoas</w:t>
+      </w:r>
+      <w:proofErr w:type="spellEnd"/>
+      <w:r>
+        <w:rPr>
+          <w:rFonts w:ascii="Arial" w:eastAsia="Arial" w:hAnsi="Arial" w:cs="Arial"/>
+          <w:bCs/>
+          <w:color w:val="222222"/>
+          <w:sz w:val="18"/>
+          <w:szCs w:val="18"/>
+          <w:lang w:val="en-US"/>
+        </w:rPr>
+        <w:t xml:space="preserve">, </w:t>
+      </w:r>
+      <w:proofErr w:type="spellStart"/>
+      <w:r>
+        <w:rPr>
+          <w:rFonts w:ascii="Arial" w:eastAsia="Arial" w:hAnsi="Arial" w:cs="Arial"/>
+          <w:bCs/>
+          <w:color w:val="222222"/>
+          <w:sz w:val="18"/>
+          <w:szCs w:val="18"/>
+          <w:lang w:val="en-US"/>
+        </w:rPr>
+        <w:t>Webflux</w:t>
+      </w:r>
+      <w:proofErr w:type="spellEnd"/>
+      <w:r>
+        <w:rPr>
+          <w:rFonts w:ascii="Arial" w:eastAsia="Arial" w:hAnsi="Arial" w:cs="Arial"/>
+          <w:bCs/>
+          <w:color w:val="222222"/>
+          <w:sz w:val="18"/>
+          <w:szCs w:val="18"/>
+          <w:lang w:val="en-US"/>
+        </w:rPr>
+        <w:t>…</w:t>
       </w:r>
       <w:r>
         <w:rPr>
@@ -2237,8 +2697,93 @@
           <w:szCs w:val="18"/>
           <w:lang w:val="en-US"/>
         </w:rPr>
-        <w:t>JavaScript, Node, ReactJS, npm, Webpack, Babel, ESLint, Formik, Bootstrap, Material-UI, Apache Shiro, Selenium, SQL(OracleDB</w:t>
-      </w:r>
+        <w:t xml:space="preserve">JavaScript, Node, ReactJS, </w:t>
+      </w:r>
+      <w:proofErr w:type="spellStart"/>
+      <w:r>
+        <w:rPr>
+          <w:rFonts w:ascii="Arial" w:eastAsia="Arial" w:hAnsi="Arial" w:cs="Arial"/>
+          <w:bCs/>
+          <w:color w:val="222222"/>
+          <w:sz w:val="18"/>
+          <w:szCs w:val="18"/>
+          <w:lang w:val="en-US"/>
+        </w:rPr>
+        <w:t>npm</w:t>
+      </w:r>
+      <w:proofErr w:type="spellEnd"/>
+      <w:r>
+        <w:rPr>
+          <w:rFonts w:ascii="Arial" w:eastAsia="Arial" w:hAnsi="Arial" w:cs="Arial"/>
+          <w:bCs/>
+          <w:color w:val="222222"/>
+          <w:sz w:val="18"/>
+          <w:szCs w:val="18"/>
+          <w:lang w:val="en-US"/>
+        </w:rPr>
+        <w:t xml:space="preserve">, Webpack, Babel, </w:t>
+      </w:r>
+      <w:proofErr w:type="spellStart"/>
+      <w:r>
+        <w:rPr>
+          <w:rFonts w:ascii="Arial" w:eastAsia="Arial" w:hAnsi="Arial" w:cs="Arial"/>
+          <w:bCs/>
+          <w:color w:val="222222"/>
+          <w:sz w:val="18"/>
+          <w:szCs w:val="18"/>
+          <w:lang w:val="en-US"/>
+        </w:rPr>
+        <w:t>ESLint</w:t>
+      </w:r>
+      <w:proofErr w:type="spellEnd"/>
+      <w:r>
+        <w:rPr>
+          <w:rFonts w:ascii="Arial" w:eastAsia="Arial" w:hAnsi="Arial" w:cs="Arial"/>
+          <w:bCs/>
+          <w:color w:val="222222"/>
+          <w:sz w:val="18"/>
+          <w:szCs w:val="18"/>
+          <w:lang w:val="en-US"/>
+        </w:rPr>
+        <w:t xml:space="preserve">, </w:t>
+      </w:r>
+      <w:proofErr w:type="spellStart"/>
+      <w:r>
+        <w:rPr>
+          <w:rFonts w:ascii="Arial" w:eastAsia="Arial" w:hAnsi="Arial" w:cs="Arial"/>
+          <w:bCs/>
+          <w:color w:val="222222"/>
+          <w:sz w:val="18"/>
+          <w:szCs w:val="18"/>
+          <w:lang w:val="en-US"/>
+        </w:rPr>
+        <w:t>Formik</w:t>
+      </w:r>
+      <w:proofErr w:type="spellEnd"/>
+      <w:r>
+        <w:rPr>
+          <w:rFonts w:ascii="Arial" w:eastAsia="Arial" w:hAnsi="Arial" w:cs="Arial"/>
+          <w:bCs/>
+          <w:color w:val="222222"/>
+          <w:sz w:val="18"/>
+          <w:szCs w:val="18"/>
+          <w:lang w:val="en-US"/>
+        </w:rPr>
+        <w:t>, Bootstrap, Material-UI, Apache Shiro, Selenium, SQL(</w:t>
+      </w:r>
+      <w:proofErr w:type="spellStart"/>
+      <w:r>
+        <w:rPr>
+          <w:rFonts w:ascii="Arial" w:eastAsia="Arial" w:hAnsi="Arial" w:cs="Arial"/>
+          <w:bCs/>
+          <w:color w:val="222222"/>
+          <w:sz w:val="18"/>
+          <w:szCs w:val="18"/>
+          <w:lang w:val="en-US"/>
+        </w:rPr>
+        <w:t>OracleDB</w:t>
+      </w:r>
+      <w:proofErr w:type="spellEnd"/>
       <w:r>
         <w:rPr>
           <w:rFonts w:ascii="Arial" w:eastAsia="Arial" w:hAnsi="Arial" w:cs="Arial"/>
@@ -2270,7 +2815,55 @@
           <w:szCs w:val="18"/>
           <w:lang w:val="en-US"/>
         </w:rPr>
-        <w:t xml:space="preserve"> MongoDB, Axios, Ajax, JQuery,</w:t>
+        <w:t xml:space="preserve"> MongoDB, </w:t>
+      </w:r>
+      <w:proofErr w:type="spellStart"/>
+      <w:r>
+        <w:rPr>
+          <w:rFonts w:ascii="Arial" w:eastAsia="Arial" w:hAnsi="Arial" w:cs="Arial"/>
+          <w:bCs/>
+          <w:color w:val="222222"/>
+          <w:sz w:val="18"/>
+          <w:szCs w:val="18"/>
+          <w:lang w:val="en-US"/>
+        </w:rPr>
+        <w:t>Axios</w:t>
+      </w:r>
+      <w:proofErr w:type="spellEnd"/>
+      <w:r>
+        <w:rPr>
+          <w:rFonts w:ascii="Arial" w:eastAsia="Arial" w:hAnsi="Arial" w:cs="Arial"/>
+          <w:bCs/>
+          <w:color w:val="222222"/>
+          <w:sz w:val="18"/>
+          <w:szCs w:val="18"/>
+          <w:lang w:val="en-US"/>
+        </w:rPr>
+        <w:t xml:space="preserve">, Ajax, </w:t>
+      </w:r>
+      <w:proofErr w:type="spellStart"/>
+      <w:r>
+        <w:rPr>
+          <w:rFonts w:ascii="Arial" w:eastAsia="Arial" w:hAnsi="Arial" w:cs="Arial"/>
+          <w:bCs/>
+          <w:color w:val="222222"/>
+          <w:sz w:val="18"/>
+          <w:szCs w:val="18"/>
+          <w:lang w:val="en-US"/>
+        </w:rPr>
+        <w:t>JQuery</w:t>
+      </w:r>
+      <w:proofErr w:type="spellEnd"/>
+      <w:r>
+        <w:rPr>
+          <w:rFonts w:ascii="Arial" w:eastAsia="Arial" w:hAnsi="Arial" w:cs="Arial"/>
+          <w:bCs/>
+          <w:color w:val="222222"/>
+          <w:sz w:val="18"/>
+          <w:szCs w:val="18"/>
+          <w:lang w:val="en-US"/>
+        </w:rPr>
+        <w:t>,</w:t>
       </w:r>
       <w:r>
         <w:rPr>
@@ -2325,7 +2918,31 @@
           <w:szCs w:val="18"/>
           <w:lang w:val="en-US"/>
         </w:rPr>
-        <w:t>XML, swr and etc.</w:t>
+        <w:t xml:space="preserve">XML, </w:t>
+      </w:r>
+      <w:proofErr w:type="spellStart"/>
+      <w:r>
+        <w:rPr>
+          <w:rFonts w:ascii="Arial" w:eastAsia="Arial" w:hAnsi="Arial" w:cs="Arial"/>
+          <w:bCs/>
+          <w:color w:val="222222"/>
+          <w:sz w:val="18"/>
+          <w:szCs w:val="18"/>
+          <w:lang w:val="en-US"/>
+        </w:rPr>
+        <w:t>swr</w:t>
+      </w:r>
+      <w:proofErr w:type="spellEnd"/>
+      <w:r>
+        <w:rPr>
+          <w:rFonts w:ascii="Arial" w:eastAsia="Arial" w:hAnsi="Arial" w:cs="Arial"/>
+          <w:bCs/>
+          <w:color w:val="222222"/>
+          <w:sz w:val="18"/>
+          <w:szCs w:val="18"/>
+          <w:lang w:val="en-US"/>
+        </w:rPr>
+        <w:t xml:space="preserve"> and etc.</w:t>
       </w:r>
       <w:r>
         <w:rPr>
@@ -2403,6 +3020,84 @@
           <w:lang w:val="en-US"/>
         </w:rPr>
         <w:t>, N-tier (application have variation by architecture design)</w:t>
+      </w:r>
+    </w:p>
+    <w:p>
+      <w:pPr>
+        <w:spacing w:after="28"/>
+        <w:ind w:left="38" w:hanging="10"/>
+        <w:rPr>
+          <w:rFonts w:ascii="Arial" w:eastAsia="Arial" w:hAnsi="Arial" w:cs="Arial"/>
+          <w:bCs/>
+          <w:color w:val="222222"/>
+          <w:sz w:val="18"/>
+          <w:szCs w:val="18"/>
+        </w:rPr>
+      </w:pPr>
+      <w:r>
+        <w:rPr>
+          <w:rFonts w:ascii="Arial" w:eastAsia="Arial" w:hAnsi="Arial" w:cs="Arial"/>
+          <w:b/>
+          <w:color w:val="222222"/>
+          <w:sz w:val="18"/>
+          <w:szCs w:val="18"/>
+        </w:rPr>
+        <w:t>Link:</w:t>
+      </w:r>
+      <w:hyperlink r:id="rId11">
+        <w:r>
+          <w:rPr>
+            <w:rFonts w:ascii="Arial" w:eastAsia="Arial" w:hAnsi="Arial" w:cs="Arial"/>
+            <w:color w:val="222222"/>
+            <w:sz w:val="18"/>
+            <w:szCs w:val="18"/>
+          </w:rPr>
+          <w:t xml:space="preserve"> </w:t>
+        </w:r>
+      </w:hyperlink>
+      <w:r>
+        <w:rPr>
+          <w:noProof/>
+          <w:sz w:val="18"/>
+          <w:szCs w:val="18"/>
+        </w:rPr>
+        <w:drawing>
+          <wp:inline distT="0" distB="0" distL="0" distR="0" wp14:anchorId="143806A1" wp14:editId="529CBF0C">
+            <wp:extent cx="186416" cy="186234"/>
+            <wp:effectExtent l="0" t="0" r="4445" b="4445"/>
+            <wp:docPr id="3" name="Picture 3" descr="Icon&#10;&#10;Description automatically generated">
+              <a:hlinkClick xmlns:a="http://schemas.openxmlformats.org/drawingml/2006/main" r:id="rId12"/>
+            </wp:docPr>
+            <wp:cNvGraphicFramePr/>
+            <a:graphic xmlns:a="http://schemas.openxmlformats.org/drawingml/2006/main">
+              <a:graphicData uri="http://schemas.openxmlformats.org/drawingml/2006/picture">
+                <pic:pic xmlns:pic="http://schemas.openxmlformats.org/drawingml/2006/picture">
+                  <pic:nvPicPr>
+                    <pic:cNvPr id="3" name="Picture 3" descr="Icon&#10;&#10;Description automatically generated">
+                      <a:hlinkClick r:id="rId12"/>
+                    </pic:cNvPr>
+                    <pic:cNvPicPr/>
+                  </pic:nvPicPr>
+                  <pic:blipFill>
+                    <a:blip r:embed="rId8"/>
+                    <a:stretch>
+                      <a:fillRect/>
+                    </a:stretch>
+                  </pic:blipFill>
+                  <pic:spPr>
+                    <a:xfrm>
+                      <a:off x="0" y="0"/>
+                      <a:ext cx="186416" cy="186234"/>
+                    </a:xfrm>
+                    <a:prstGeom prst="rect">
+                      <a:avLst/>
+                    </a:prstGeom>
+                  </pic:spPr>
+                </pic:pic>
+              </a:graphicData>
+            </a:graphic>
+          </wp:inline>
+        </w:drawing>
       </w:r>
     </w:p>
     <w:p>
@@ -2441,7 +3136,7 @@
         <mc:AlternateContent>
           <mc:Choice Requires="wpg">
             <w:drawing>
-              <wp:anchor distT="0" distB="0" distL="114300" distR="114300" simplePos="0" relativeHeight="251659264" behindDoc="0" locked="0" layoutInCell="1" allowOverlap="1" wp14:anchorId="23E4D1F0" wp14:editId="1C56B26A">
+              <wp:anchor distT="0" distB="0" distL="114300" distR="114300" simplePos="0" relativeHeight="251659264" behindDoc="0" locked="0" layoutInCell="1" allowOverlap="1" wp14:anchorId="23E4D1F0" wp14:editId="4EAB6667">
                 <wp:simplePos x="0" y="0"/>
                 <wp:positionH relativeFrom="column">
                   <wp:posOffset>17924</wp:posOffset>
@@ -2450,7 +3145,7 @@
                   <wp:posOffset>-37289</wp:posOffset>
                 </wp:positionV>
                 <wp:extent cx="160021" cy="2433408"/>
-                <wp:effectExtent l="0" t="0" r="0" b="0"/>
+                <wp:effectExtent l="0" t="0" r="0" b="5080"/>
                 <wp:wrapSquare wrapText="bothSides"/>
                 <wp:docPr id="2080" name="Group 2080"/>
                 <wp:cNvGraphicFramePr/>
@@ -2468,11 +3163,13 @@
                       </wpg:grpSpPr>
                       <pic:pic xmlns:pic="http://schemas.openxmlformats.org/drawingml/2006/picture">
                         <pic:nvPicPr>
-                          <pic:cNvPr id="211" name="Picture 211"/>
+                          <pic:cNvPr id="211" name="Picture 211">
+                            <a:hlinkClick r:id="rId13"/>
+                          </pic:cNvPr>
                           <pic:cNvPicPr/>
                         </pic:nvPicPr>
                         <pic:blipFill>
-                          <a:blip r:embed="rId5"/>
+                          <a:blip r:embed="rId8"/>
                           <a:stretch>
                             <a:fillRect/>
                           </a:stretch>
@@ -2489,11 +3186,13 @@
                       </pic:pic>
                       <pic:pic xmlns:pic="http://schemas.openxmlformats.org/drawingml/2006/picture">
                         <pic:nvPicPr>
-                          <pic:cNvPr id="213" name="Picture 213"/>
+                          <pic:cNvPr id="213" name="Picture 213">
+                            <a:hlinkClick r:id="rId14"/>
+                          </pic:cNvPr>
                           <pic:cNvPicPr/>
                         </pic:nvPicPr>
                         <pic:blipFill>
-                          <a:blip r:embed="rId5"/>
+                          <a:blip r:embed="rId8"/>
                           <a:stretch>
                             <a:fillRect/>
                           </a:stretch>
@@ -2510,11 +3209,13 @@
                       </pic:pic>
                       <pic:pic xmlns:pic="http://schemas.openxmlformats.org/drawingml/2006/picture">
                         <pic:nvPicPr>
-                          <pic:cNvPr id="215" name="Picture 215"/>
+                          <pic:cNvPr id="215" name="Picture 215">
+                            <a:hlinkClick r:id="rId15"/>
+                          </pic:cNvPr>
                           <pic:cNvPicPr/>
                         </pic:nvPicPr>
                         <pic:blipFill>
-                          <a:blip r:embed="rId5"/>
+                          <a:blip r:embed="rId8"/>
                           <a:stretch>
                             <a:fillRect/>
                           </a:stretch>
@@ -2531,11 +3232,13 @@
                       </pic:pic>
                       <pic:pic xmlns:pic="http://schemas.openxmlformats.org/drawingml/2006/picture">
                         <pic:nvPicPr>
-                          <pic:cNvPr id="217" name="Picture 217"/>
+                          <pic:cNvPr id="217" name="Picture 217">
+                            <a:hlinkClick r:id="rId16"/>
+                          </pic:cNvPr>
                           <pic:cNvPicPr/>
                         </pic:nvPicPr>
                         <pic:blipFill>
-                          <a:blip r:embed="rId5"/>
+                          <a:blip r:embed="rId8"/>
                           <a:stretch>
                             <a:fillRect/>
                           </a:stretch>
@@ -2552,11 +3255,13 @@
                       </pic:pic>
                       <pic:pic xmlns:pic="http://schemas.openxmlformats.org/drawingml/2006/picture">
                         <pic:nvPicPr>
-                          <pic:cNvPr id="219" name="Picture 219"/>
+                          <pic:cNvPr id="219" name="Picture 219">
+                            <a:hlinkClick r:id="rId17"/>
+                          </pic:cNvPr>
                           <pic:cNvPicPr/>
                         </pic:nvPicPr>
                         <pic:blipFill>
-                          <a:blip r:embed="rId5"/>
+                          <a:blip r:embed="rId8"/>
                           <a:stretch>
                             <a:fillRect/>
                           </a:stretch>
@@ -2573,11 +3278,13 @@
                       </pic:pic>
                       <pic:pic xmlns:pic="http://schemas.openxmlformats.org/drawingml/2006/picture">
                         <pic:nvPicPr>
-                          <pic:cNvPr id="221" name="Picture 221"/>
+                          <pic:cNvPr id="221" name="Picture 221">
+                            <a:hlinkClick r:id="rId18"/>
+                          </pic:cNvPr>
                           <pic:cNvPicPr/>
                         </pic:nvPicPr>
                         <pic:blipFill>
-                          <a:blip r:embed="rId5"/>
+                          <a:blip r:embed="rId8"/>
                           <a:stretch>
                             <a:fillRect/>
                           </a:stretch>
@@ -2594,11 +3301,13 @@
                       </pic:pic>
                       <pic:pic xmlns:pic="http://schemas.openxmlformats.org/drawingml/2006/picture">
                         <pic:nvPicPr>
-                          <pic:cNvPr id="223" name="Picture 223"/>
+                          <pic:cNvPr id="223" name="Picture 223">
+                            <a:hlinkClick r:id="rId19"/>
+                          </pic:cNvPr>
                           <pic:cNvPicPr/>
                         </pic:nvPicPr>
                         <pic:blipFill>
-                          <a:blip r:embed="rId5"/>
+                          <a:blip r:embed="rId8"/>
                           <a:stretch>
                             <a:fillRect/>
                           </a:stretch>
@@ -2615,11 +3324,13 @@
                       </pic:pic>
                       <pic:pic xmlns:pic="http://schemas.openxmlformats.org/drawingml/2006/picture">
                         <pic:nvPicPr>
-                          <pic:cNvPr id="225" name="Picture 225"/>
+                          <pic:cNvPr id="225" name="Picture 225">
+                            <a:hlinkClick r:id="rId20"/>
+                          </pic:cNvPr>
                           <pic:cNvPicPr/>
                         </pic:nvPicPr>
                         <pic:blipFill>
-                          <a:blip r:embed="rId5"/>
+                          <a:blip r:embed="rId8"/>
                           <a:stretch>
                             <a:fillRect/>
                           </a:stretch>
@@ -2636,11 +3347,13 @@
                       </pic:pic>
                       <pic:pic xmlns:pic="http://schemas.openxmlformats.org/drawingml/2006/picture">
                         <pic:nvPicPr>
-                          <pic:cNvPr id="227" name="Picture 227"/>
+                          <pic:cNvPr id="227" name="Picture 227">
+                            <a:hlinkClick r:id="rId21"/>
+                          </pic:cNvPr>
                           <pic:cNvPicPr/>
                         </pic:nvPicPr>
                         <pic:blipFill>
-                          <a:blip r:embed="rId5"/>
+                          <a:blip r:embed="rId8"/>
                           <a:stretch>
                             <a:fillRect/>
                           </a:stretch>
@@ -2657,11 +3370,13 @@
                       </pic:pic>
                       <pic:pic xmlns:pic="http://schemas.openxmlformats.org/drawingml/2006/picture">
                         <pic:nvPicPr>
-                          <pic:cNvPr id="229" name="Picture 229"/>
+                          <pic:cNvPr id="229" name="Picture 229">
+                            <a:hlinkClick r:id="rId22"/>
+                          </pic:cNvPr>
                           <pic:cNvPicPr/>
                         </pic:nvPicPr>
                         <pic:blipFill>
-                          <a:blip r:embed="rId5"/>
+                          <a:blip r:embed="rId8"/>
                           <a:stretch>
                             <a:fillRect/>
                           </a:stretch>
@@ -2678,11 +3393,13 @@
                       </pic:pic>
                       <pic:pic xmlns:pic="http://schemas.openxmlformats.org/drawingml/2006/picture">
                         <pic:nvPicPr>
-                          <pic:cNvPr id="231" name="Picture 231"/>
+                          <pic:cNvPr id="231" name="Picture 231">
+                            <a:hlinkClick r:id="rId22"/>
+                          </pic:cNvPr>
                           <pic:cNvPicPr/>
                         </pic:nvPicPr>
                         <pic:blipFill>
-                          <a:blip r:embed="rId5"/>
+                          <a:blip r:embed="rId8"/>
                           <a:stretch>
                             <a:fillRect/>
                           </a:stretch>
@@ -2699,11 +3416,13 @@
                       </pic:pic>
                       <pic:pic xmlns:pic="http://schemas.openxmlformats.org/drawingml/2006/picture">
                         <pic:nvPicPr>
-                          <pic:cNvPr id="233" name="Picture 233"/>
+                          <pic:cNvPr id="233" name="Picture 233">
+                            <a:hlinkClick r:id="rId23"/>
+                          </pic:cNvPr>
                           <pic:cNvPicPr/>
                         </pic:nvPicPr>
                         <pic:blipFill>
-                          <a:blip r:embed="rId5"/>
+                          <a:blip r:embed="rId8"/>
                           <a:stretch>
                             <a:fillRect/>
                           </a:stretch>
@@ -2720,11 +3439,13 @@
                       </pic:pic>
                       <pic:pic xmlns:pic="http://schemas.openxmlformats.org/drawingml/2006/picture">
                         <pic:nvPicPr>
-                          <pic:cNvPr id="235" name="Picture 235"/>
+                          <pic:cNvPr id="235" name="Picture 235">
+                            <a:hlinkClick r:id="rId24"/>
+                          </pic:cNvPr>
                           <pic:cNvPicPr/>
                         </pic:nvPicPr>
                         <pic:blipFill>
-                          <a:blip r:embed="rId5"/>
+                          <a:blip r:embed="rId8"/>
                           <a:stretch>
                             <a:fillRect/>
                           </a:stretch>
@@ -2741,11 +3462,13 @@
                       </pic:pic>
                       <pic:pic xmlns:pic="http://schemas.openxmlformats.org/drawingml/2006/picture">
                         <pic:nvPicPr>
-                          <pic:cNvPr id="237" name="Picture 237"/>
+                          <pic:cNvPr id="237" name="Picture 237">
+                            <a:hlinkClick r:id="rId25"/>
+                          </pic:cNvPr>
                           <pic:cNvPicPr/>
                         </pic:nvPicPr>
                         <pic:blipFill>
-                          <a:blip r:embed="rId5"/>
+                          <a:blip r:embed="rId8"/>
                           <a:stretch>
                             <a:fillRect/>
                           </a:stretch>
@@ -2766,50 +3489,83 @@
               </wp:anchor>
             </w:drawing>
           </mc:Choice>
-          <mc:Fallback xmlns:a="http://schemas.openxmlformats.org/drawingml/2006/main">
+          <mc:Fallback>
             <w:pict>
-              <v:group id="Group 2080" style="width:12.6001pt;height:191.607pt;position:absolute;mso-position-horizontal-relative:text;mso-position-horizontal:absolute;margin-left:1.41136pt;mso-position-vertical-relative:text;margin-top:-2.93619pt;" coordsize="1600,24334">
-                <v:shape id="Picture 211" style="position:absolute;width:1496;height:1494;left:0;top:1766;" filled="f">
-                  <v:imagedata r:id="rId7"/>
+              <v:group w14:anchorId="014AD1C0" id="Group 2080" o:spid="_x0000_s1026" style="position:absolute;margin-left:1.4pt;margin-top:-2.95pt;width:12.6pt;height:191.6pt;z-index:251659264" coordsize="1600,24334" o:gfxdata="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">
+                <v:shapetype id="_x0000_t75" coordsize="21600,21600" o:spt="75" o:preferrelative="t" path="m@4@5l@4@11@9@11@9@5xe" filled="f" stroked="f">
+                  <v:stroke joinstyle="miter"/>
+                  <v:formulas>
+                    <v:f eqn="if lineDrawn pixelLineWidth 0"/>
+                    <v:f eqn="sum @0 1 0"/>
+                    <v:f eqn="sum 0 0 @1"/>
+                    <v:f eqn="prod @2 1 2"/>
+                    <v:f eqn="prod @3 21600 pixelWidth"/>
+                    <v:f eqn="prod @3 21600 pixelHeight"/>
+                    <v:f eqn="sum @0 0 1"/>
+                    <v:f eqn="prod @6 1 2"/>
+                    <v:f eqn="prod @7 21600 pixelWidth"/>
+                    <v:f eqn="sum @8 21600 0"/>
+                    <v:f eqn="prod @7 21600 pixelHeight"/>
+                    <v:f eqn="sum @10 21600 0"/>
+                  </v:formulas>
+                  <v:path o:extrusionok="f" gradientshapeok="t" o:connecttype="rect"/>
+                  <o:lock v:ext="edit" aspectratio="t"/>
+                </v:shapetype>
+                <v:shape id="Picture 211" o:spid="_x0000_s1027" type="#_x0000_t75" href="https://github.com/Petretooo/SoftUni-Homework/tree/master/Java Advanced" style="position:absolute;top:1766;width:1496;height:1495;visibility:visible;mso-wrap-style:square" o:gfxdata="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" o:button="t">
+                  <v:fill o:detectmouseclick="t"/>
+                  <v:imagedata r:id="rId26" o:title=""/>
                 </v:shape>
-                <v:shape id="Picture 213" style="position:absolute;width:1496;height:1494;left:0;top:3595;" filled="f">
-                  <v:imagedata r:id="rId7"/>
+                <v:shape id="Picture 213" o:spid="_x0000_s1028" type="#_x0000_t75" href="https://github.com/Petretooo/SoftUni-Homework/tree/master/Java OOP" style="position:absolute;top:3595;width:1496;height:1495;visibility:visible;mso-wrap-style:square" o:gfxdata="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" o:button="t">
+                  <v:fill o:detectmouseclick="t"/>
+                  <v:imagedata r:id="rId26" o:title=""/>
                 </v:shape>
-                <v:shape id="Picture 215" style="position:absolute;width:1496;height:1494;left:0;top:5320;" filled="f">
-                  <v:imagedata r:id="rId7"/>
+                <v:shape id="Picture 215" o:spid="_x0000_s1029" type="#_x0000_t75" href="https://github.com/Petretooo/Java-Workshop/tree/master/barracksWars" style="position:absolute;top:5320;width:1496;height:1495;visibility:visible;mso-wrap-style:square" o:gfxdata="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" o:button="t">
+                  <v:fill o:detectmouseclick="t"/>
+                  <v:imagedata r:id="rId26" o:title=""/>
                 </v:shape>
-                <v:shape id="Picture 217" style="position:absolute;width:1496;height:1494;left:0;top:7148;" filled="f">
-                  <v:imagedata r:id="rId7"/>
+                <v:shape id="Picture 217" o:spid="_x0000_s1030" type="#_x0000_t75" href="https://github.com/Petretooo/Space-Defenders-android-game" style="position:absolute;top:7148;width:1496;height:1495;visibility:visible;mso-wrap-style:square" o:gfxdata="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" o:button="t">
+                  <v:fill o:detectmouseclick="t"/>
+                  <v:imagedata r:id="rId26" o:title=""/>
                 </v:shape>
-                <v:shape id="Picture 219" style="position:absolute;width:1496;height:1494;left:45;top:9073;" filled="f">
-                  <v:imagedata r:id="rId7"/>
+                <v:shape id="Picture 219" o:spid="_x0000_s1031" type="#_x0000_t75" href="https://github.com/Petretooo/Projects/tree/master/ParkingProjcet Second" style="position:absolute;left:45;top:9073;width:1497;height:1495;visibility:visible;mso-wrap-style:square" o:gfxdata="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" o:button="t">
+                  <v:fill o:detectmouseclick="t"/>
+                  <v:imagedata r:id="rId26" o:title=""/>
                 </v:shape>
-                <v:shape id="Picture 221" style="position:absolute;width:1496;height:1494;left:20;top:10702;" filled="f">
-                  <v:imagedata r:id="rId7"/>
+                <v:shape id="Picture 221" o:spid="_x0000_s1032" type="#_x0000_t75" href="https://github.com/Petretooo/SoftUni-Homework-Java-Projects/tree/master/MeisterTaskJava/MeistertaskJava" style="position:absolute;left:20;top:10702;width:1497;height:1495;visibility:visible;mso-wrap-style:square" o:gfxdata="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" o:button="t">
+                  <v:fill o:detectmouseclick="t"/>
+                  <v:imagedata r:id="rId26" o:title=""/>
                 </v:shape>
-                <v:shape id="Picture 223" style="position:absolute;width:1496;height:1494;left:62;top:12427;" filled="f">
-                  <v:imagedata r:id="rId7"/>
+                <v:shape id="Picture 223" o:spid="_x0000_s1033" type="#_x0000_t75" href="https://github.com/Petretooo/C-PlusPlus-tasks" style="position:absolute;left:62;top:12427;width:1496;height:1495;visibility:visible;mso-wrap-style:square" o:gfxdata="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" o:button="t">
+                  <v:fill o:detectmouseclick="t"/>
+                  <v:imagedata r:id="rId26" o:title=""/>
                 </v:shape>
-                <v:shape id="Picture 225" style="position:absolute;width:1496;height:1494;left:20;top:0;" filled="f">
-                  <v:imagedata r:id="rId7"/>
+                <v:shape id="Picture 225" o:spid="_x0000_s1034" type="#_x0000_t75" href="https://github.com/Petretooo/SoftUni-Homework/tree/master/Java - Technology Fundamentals programming" style="position:absolute;left:20;width:1497;height:1494;visibility:visible;mso-wrap-style:square" o:gfxdata="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" o:button="t">
+                  <v:fill o:detectmouseclick="t"/>
+                  <v:imagedata r:id="rId26" o:title=""/>
                 </v:shape>
-                <v:shape id="Picture 227" style="position:absolute;width:1496;height:1494;left:0;top:14152;" filled="f">
-                  <v:imagedata r:id="rId7"/>
+                <v:shape id="Picture 227" o:spid="_x0000_s1035" type="#_x0000_t75" href="https://github.com/Petretooo/UML" style="position:absolute;top:14152;width:1496;height:1495;visibility:visible;mso-wrap-style:square" o:gfxdata="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" o:button="t">
+                  <v:fill o:detectmouseclick="t"/>
+                  <v:imagedata r:id="rId26" o:title=""/>
                 </v:shape>
-                <v:shape id="Picture 229" style="position:absolute;width:1496;height:1494;left:41;top:15939;" filled="f">
-                  <v:imagedata r:id="rId7"/>
+                <v:shape id="Picture 229" o:spid="_x0000_s1036" type="#_x0000_t75" href="https://github.com/Petretooo/Algorithms-and-Data-Structures/tree/master/Data structures implementations" style="position:absolute;left:41;top:15939;width:1496;height:1495;visibility:visible;mso-wrap-style:square" o:gfxdata="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" o:button="t">
+                  <v:fill o:detectmouseclick="t"/>
+                  <v:imagedata r:id="rId26" o:title=""/>
                 </v:shape>
-                <v:shape id="Picture 231" style="position:absolute;width:1496;height:1494;left:62;top:17768;" filled="f">
-                  <v:imagedata r:id="rId7"/>
+                <v:shape id="Picture 231" o:spid="_x0000_s1037" type="#_x0000_t75" href="https://github.com/Petretooo/Algorithms-and-Data-Structures/tree/master/Data structures implementations" style="position:absolute;left:62;top:17768;width:1496;height:1495;visibility:visible;mso-wrap-style:square" o:gfxdata="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" o:button="t">
+                  <v:fill o:detectmouseclick="t"/>
+                  <v:imagedata r:id="rId26" o:title=""/>
                 </v:shape>
-                <v:shape id="Picture 233" style="position:absolute;width:1496;height:1494;left:41;top:19472;" filled="f">
-                  <v:imagedata r:id="rId7"/>
+                <v:shape id="Picture 233" o:spid="_x0000_s1038" type="#_x0000_t75" href="https://github.com/Petretooo/Algorithms-and-Data-Structures/tree/master/Sorting" style="position:absolute;left:41;top:19472;width:1496;height:1495;visibility:visible;mso-wrap-style:square" o:gfxdata="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" o:button="t">
+                  <v:fill o:detectmouseclick="t"/>
+                  <v:imagedata r:id="rId26" o:title=""/>
                 </v:shape>
-                <v:shape id="Picture 235" style="position:absolute;width:1496;height:1494;left:62;top:21155;" filled="f">
-                  <v:imagedata r:id="rId7"/>
+                <v:shape id="Picture 235" o:spid="_x0000_s1039" type="#_x0000_t75" href="https://github.com/Petretooo/Databases/tree/master/MySQL" style="position:absolute;left:62;top:21155;width:1496;height:1495;visibility:visible;mso-wrap-style:square" o:gfxdata="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" o:button="t">
+                  <v:fill o:detectmouseclick="t"/>
+                  <v:imagedata r:id="rId26" o:title=""/>
                 </v:shape>
-                <v:shape id="Picture 237" style="position:absolute;width:1496;height:1494;left:103;top:22839;" filled="f">
-                  <v:imagedata r:id="rId7"/>
+                <v:shape id="Picture 237" o:spid="_x0000_s1040" type="#_x0000_t75" href="https://github.com/Petretooo/Databases/tree/master/MS SQL" style="position:absolute;left:103;top:22839;width:1497;height:1495;visibility:visible;mso-wrap-style:square" o:gfxdata="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" o:button="t">
+                  <v:fill o:detectmouseclick="t"/>
+                  <v:imagedata r:id="rId26" o:title=""/>
                 </v:shape>
                 <w10:wrap type="square"/>
               </v:group>
@@ -3131,7 +3887,7 @@
                           <pic:cNvPicPr/>
                         </pic:nvPicPr>
                         <pic:blipFill>
-                          <a:blip r:embed="rId5"/>
+                          <a:blip r:embed="rId8"/>
                           <a:stretch>
                             <a:fillRect/>
                           </a:stretch>
@@ -3169,7 +3925,14 @@
                                   <w:rFonts w:ascii="Arial" w:eastAsia="Arial" w:hAnsi="Arial" w:cs="Arial"/>
                                   <w:sz w:val="20"/>
                                 </w:rPr>
-                                <w:t>More projects and tasks you could find in my GitHub:</w:t>
+                                <w:t xml:space="preserve">More </w:t>
+                              </w:r>
+                              <w:r>
+                                <w:rPr>
+                                  <w:rFonts w:ascii="Arial" w:eastAsia="Arial" w:hAnsi="Arial" w:cs="Arial"/>
+                                  <w:sz w:val="20"/>
+                                </w:rPr>
+                                <w:t>projects and tasks you could find in my GitHub:</w:t>
                               </w:r>
                             </w:p>
                           </w:txbxContent>
@@ -3228,7 +3991,7 @@
                   <o:lock v:ext="edit" aspectratio="t"/>
                 </v:shapetype>
                 <v:shape id="Picture 175" o:spid="_x0000_s1029" type="#_x0000_t75" style="position:absolute;left:32183;width:1653;height:1652;visibility:visible;mso-wrap-style:square" o:gfxdata="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">
-                  <v:imagedata r:id="rId8" o:title=""/>
+                  <v:imagedata r:id="rId27" o:title=""/>
                 </v:shape>
                 <v:rect id="Rectangle 191" o:spid="_x0000_s1030" style="position:absolute;left:2345;top:339;width:39458;height:1585;visibility:visible;mso-wrap-style:square;v-text-anchor:top" o:gfxdata="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" filled="f" stroked="f">
                   <v:textbox inset="0,0,0,0">
@@ -3239,7 +4002,14 @@
                             <w:rFonts w:ascii="Arial" w:eastAsia="Arial" w:hAnsi="Arial" w:cs="Arial"/>
                             <w:sz w:val="20"/>
                           </w:rPr>
-                          <w:t>More projects and tasks you could find in my GitHub:</w:t>
+                          <w:t xml:space="preserve">More </w:t>
+                        </w:r>
+                        <w:r>
+                          <w:rPr>
+                            <w:rFonts w:ascii="Arial" w:eastAsia="Arial" w:hAnsi="Arial" w:cs="Arial"/>
+                            <w:sz w:val="20"/>
+                          </w:rPr>
+                          <w:t>projects and tasks you could find in my GitHub:</w:t>
                         </w:r>
                       </w:p>
                     </w:txbxContent>
@@ -3369,7 +4139,7 @@
         <mc:AlternateContent>
           <mc:Choice Requires="wpg">
             <w:drawing>
-              <wp:inline distT="0" distB="0" distL="0" distR="0" wp14:anchorId="1CE4DA4F" wp14:editId="41610DAC">
+              <wp:inline distT="0" distB="0" distL="0" distR="0" wp14:anchorId="1CE4DA4F" wp14:editId="265E3ECB">
                 <wp:extent cx="6844142" cy="1704975"/>
                 <wp:effectExtent l="0" t="0" r="0" b="47625"/>
                 <wp:docPr id="1946" name="Group 1946"/>
@@ -3381,9 +4151,9 @@
                       <wpg:grpSpPr>
                         <a:xfrm>
                           <a:off x="0" y="0"/>
-                          <a:ext cx="6844142" cy="1704975"/>
+                          <a:ext cx="6844142" cy="1764485"/>
                           <a:chOff x="0" y="0"/>
-                          <a:chExt cx="6844142" cy="1467219"/>
+                          <a:chExt cx="6844142" cy="1518430"/>
                         </a:xfrm>
                       </wpg:grpSpPr>
                       <wps:wsp>
@@ -3448,7 +4218,15 @@
                                   <w:color w:val="222222"/>
                                   <w:sz w:val="28"/>
                                 </w:rPr>
-                                <w:t xml:space="preserve"> — </w:t>
+                                <w:t xml:space="preserve"> </w:t>
+                              </w:r>
+                              <w:r>
+                                <w:rPr>
+                                  <w:rFonts w:ascii="Arial" w:eastAsia="Arial" w:hAnsi="Arial" w:cs="Arial"/>
+                                  <w:color w:val="222222"/>
+                                  <w:sz w:val="28"/>
+                                </w:rPr>
+                                <w:t xml:space="preserve">— </w:t>
                               </w:r>
                               <w:r>
                                 <w:rPr>
@@ -3523,7 +4301,15 @@
                                   <w:color w:val="222222"/>
                                   <w:sz w:val="20"/>
                                 </w:rPr>
-                                <w:t>I have several certificates:</w:t>
+                                <w:t xml:space="preserve">I </w:t>
+                              </w:r>
+                              <w:r>
+                                <w:rPr>
+                                  <w:rFonts w:ascii="Arial" w:eastAsia="Arial" w:hAnsi="Arial" w:cs="Arial"/>
+                                  <w:color w:val="222222"/>
+                                  <w:sz w:val="20"/>
+                                </w:rPr>
+                                <w:t>have several certificates:</w:t>
                               </w:r>
                             </w:p>
                           </w:txbxContent>
@@ -3591,7 +4377,16 @@
                                   <w:color w:val="222222"/>
                                   <w:sz w:val="20"/>
                                 </w:rPr>
-                                <w:t xml:space="preserve">Technology Fundamentals with </w:t>
+                                <w:t xml:space="preserve">Technology </w:t>
+                              </w:r>
+                              <w:r>
+                                <w:rPr>
+                                  <w:rFonts w:ascii="Arial" w:eastAsia="Arial" w:hAnsi="Arial" w:cs="Arial"/>
+                                  <w:b/>
+                                  <w:color w:val="222222"/>
+                                  <w:sz w:val="20"/>
+                                </w:rPr>
+                                <w:t xml:space="preserve">Fundamentals with </w:t>
                               </w:r>
                             </w:p>
                           </w:txbxContent>
@@ -3625,7 +4420,16 @@
                                   <w:color w:val="222222"/>
                                   <w:sz w:val="20"/>
                                 </w:rPr>
-                                <w:t xml:space="preserve">Java Java Advanced </w:t>
+                                <w:t xml:space="preserve">Java </w:t>
+                              </w:r>
+                              <w:r>
+                                <w:rPr>
+                                  <w:rFonts w:ascii="Arial" w:eastAsia="Arial" w:hAnsi="Arial" w:cs="Arial"/>
+                                  <w:b/>
+                                  <w:color w:val="222222"/>
+                                  <w:sz w:val="20"/>
+                                </w:rPr>
+                                <w:t xml:space="preserve">Java Advanced </w:t>
                               </w:r>
                             </w:p>
                           </w:txbxContent>
@@ -3659,7 +4463,16 @@
                                   <w:color w:val="222222"/>
                                   <w:sz w:val="20"/>
                                 </w:rPr>
-                                <w:t>Java OOP</w:t>
+                                <w:t xml:space="preserve">Java </w:t>
+                              </w:r>
+                              <w:r>
+                                <w:rPr>
+                                  <w:rFonts w:ascii="Arial" w:eastAsia="Arial" w:hAnsi="Arial" w:cs="Arial"/>
+                                  <w:b/>
+                                  <w:color w:val="222222"/>
+                                  <w:sz w:val="20"/>
+                                </w:rPr>
+                                <w:t>OOP</w:t>
                               </w:r>
                             </w:p>
                           </w:txbxContent>
@@ -3670,11 +4483,13 @@
                       </wps:wsp>
                       <pic:pic xmlns:pic="http://schemas.openxmlformats.org/drawingml/2006/picture">
                         <pic:nvPicPr>
-                          <pic:cNvPr id="167" name="Picture 167"/>
+                          <pic:cNvPr id="167" name="Picture 167">
+                            <a:hlinkClick r:id="rId28"/>
+                          </pic:cNvPr>
                           <pic:cNvPicPr/>
                         </pic:nvPicPr>
                         <pic:blipFill>
-                          <a:blip r:embed="rId9"/>
+                          <a:blip r:embed="rId29"/>
                           <a:stretch>
                             <a:fillRect/>
                           </a:stretch>
@@ -3691,11 +4506,13 @@
                       </pic:pic>
                       <pic:pic xmlns:pic="http://schemas.openxmlformats.org/drawingml/2006/picture">
                         <pic:nvPicPr>
-                          <pic:cNvPr id="169" name="Picture 169"/>
+                          <pic:cNvPr id="169" name="Picture 169">
+                            <a:hlinkClick r:id="rId30"/>
+                          </pic:cNvPr>
                           <pic:cNvPicPr/>
                         </pic:nvPicPr>
                         <pic:blipFill>
-                          <a:blip r:embed="rId9"/>
+                          <a:blip r:embed="rId29"/>
                           <a:stretch>
                             <a:fillRect/>
                           </a:stretch>
@@ -3712,11 +4529,13 @@
                       </pic:pic>
                       <pic:pic xmlns:pic="http://schemas.openxmlformats.org/drawingml/2006/picture">
                         <pic:nvPicPr>
-                          <pic:cNvPr id="171" name="Picture 171"/>
+                          <pic:cNvPr id="171" name="Picture 171">
+                            <a:hlinkClick r:id="rId31"/>
+                          </pic:cNvPr>
                           <pic:cNvPicPr/>
                         </pic:nvPicPr>
                         <pic:blipFill>
-                          <a:blip r:embed="rId9"/>
+                          <a:blip r:embed="rId29"/>
                           <a:stretch>
                             <a:fillRect/>
                           </a:stretch>
@@ -3733,11 +4552,13 @@
                       </pic:pic>
                       <pic:pic xmlns:pic="http://schemas.openxmlformats.org/drawingml/2006/picture">
                         <pic:nvPicPr>
-                          <pic:cNvPr id="173" name="Picture 173"/>
+                          <pic:cNvPr id="173" name="Picture 173">
+                            <a:hlinkClick r:id="rId32"/>
+                          </pic:cNvPr>
                           <pic:cNvPicPr/>
                         </pic:nvPicPr>
                         <pic:blipFill>
-                          <a:blip r:embed="rId9"/>
+                          <a:blip r:embed="rId29"/>
                           <a:stretch>
                             <a:fillRect/>
                           </a:stretch>
@@ -3777,7 +4598,16 @@
                                   <w:color w:val="222222"/>
                                   <w:sz w:val="26"/>
                                 </w:rPr>
-                                <w:t>Personal skills</w:t>
+                                <w:t xml:space="preserve">Personal </w:t>
+                              </w:r>
+                              <w:r>
+                                <w:rPr>
+                                  <w:rFonts w:ascii="Arial" w:eastAsia="Arial" w:hAnsi="Arial" w:cs="Arial"/>
+                                  <w:b/>
+                                  <w:color w:val="222222"/>
+                                  <w:sz w:val="26"/>
+                                </w:rPr>
+                                <w:t>skills</w:t>
                               </w:r>
                             </w:p>
                           </w:txbxContent>
@@ -3848,7 +4678,7 @@
           </mc:Choice>
           <mc:Fallback>
             <w:pict>
-              <v:group w14:anchorId="1CE4DA4F" id="Group 1946" o:spid="_x0000_s1031" style="width:538.9pt;height:134.25pt;mso-position-horizontal-relative:char;mso-position-vertical-relative:line" coordsize="68441,14672" o:gfxdata="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">
+              <v:group w14:anchorId="1CE4DA4F" id="Group 1946" o:spid="_x0000_s1031" style="width:538.9pt;height:134.25pt;mso-position-horizontal-relative:char;mso-position-vertical-relative:line" coordsize="68441,15184" o:gfxdata="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">
                 <v:rect id="Rectangle 1932" o:spid="_x0000_s1032" style="position:absolute;left:49588;width:5193;height:2194;visibility:visible;mso-wrap-style:square;v-text-anchor:top" o:gfxdata="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" filled="f" stroked="f">
                   <v:textbox inset="0,0,0,0">
                     <w:txbxContent>
@@ -3880,7 +4710,15 @@
                             <w:color w:val="222222"/>
                             <w:sz w:val="28"/>
                           </w:rPr>
-                          <w:t xml:space="preserve"> — </w:t>
+                          <w:t xml:space="preserve"> </w:t>
+                        </w:r>
+                        <w:r>
+                          <w:rPr>
+                            <w:rFonts w:ascii="Arial" w:eastAsia="Arial" w:hAnsi="Arial" w:cs="Arial"/>
+                            <w:color w:val="222222"/>
+                            <w:sz w:val="28"/>
+                          </w:rPr>
+                          <w:t xml:space="preserve">— </w:t>
                         </w:r>
                         <w:r>
                           <w:rPr>
@@ -3921,7 +4759,15 @@
                             <w:color w:val="222222"/>
                             <w:sz w:val="20"/>
                           </w:rPr>
-                          <w:t>I have several certificates:</w:t>
+                          <w:t xml:space="preserve">I </w:t>
+                        </w:r>
+                        <w:r>
+                          <w:rPr>
+                            <w:rFonts w:ascii="Arial" w:eastAsia="Arial" w:hAnsi="Arial" w:cs="Arial"/>
+                            <w:color w:val="222222"/>
+                            <w:sz w:val="20"/>
+                          </w:rPr>
+                          <w:t>have several certificates:</w:t>
                         </w:r>
                       </w:p>
                     </w:txbxContent>
@@ -3955,7 +4801,16 @@
                             <w:color w:val="222222"/>
                             <w:sz w:val="20"/>
                           </w:rPr>
-                          <w:t xml:space="preserve">Technology Fundamentals with </w:t>
+                          <w:t xml:space="preserve">Technology </w:t>
+                        </w:r>
+                        <w:r>
+                          <w:rPr>
+                            <w:rFonts w:ascii="Arial" w:eastAsia="Arial" w:hAnsi="Arial" w:cs="Arial"/>
+                            <w:b/>
+                            <w:color w:val="222222"/>
+                            <w:sz w:val="20"/>
+                          </w:rPr>
+                          <w:t xml:space="preserve">Fundamentals with </w:t>
                         </w:r>
                       </w:p>
                     </w:txbxContent>
@@ -3972,7 +4827,16 @@
                             <w:color w:val="222222"/>
                             <w:sz w:val="20"/>
                           </w:rPr>
-                          <w:t xml:space="preserve">Java Java Advanced </w:t>
+                          <w:t xml:space="preserve">Java </w:t>
+                        </w:r>
+                        <w:r>
+                          <w:rPr>
+                            <w:rFonts w:ascii="Arial" w:eastAsia="Arial" w:hAnsi="Arial" w:cs="Arial"/>
+                            <w:b/>
+                            <w:color w:val="222222"/>
+                            <w:sz w:val="20"/>
+                          </w:rPr>
+                          <w:t xml:space="preserve">Java Advanced </w:t>
                         </w:r>
                       </w:p>
                     </w:txbxContent>
@@ -3989,23 +4853,36 @@
                             <w:color w:val="222222"/>
                             <w:sz w:val="20"/>
                           </w:rPr>
-                          <w:t>Java OOP</w:t>
+                          <w:t xml:space="preserve">Java </w:t>
+                        </w:r>
+                        <w:r>
+                          <w:rPr>
+                            <w:rFonts w:ascii="Arial" w:eastAsia="Arial" w:hAnsi="Arial" w:cs="Arial"/>
+                            <w:b/>
+                            <w:color w:val="222222"/>
+                            <w:sz w:val="20"/>
+                          </w:rPr>
+                          <w:t>OOP</w:t>
                         </w:r>
                       </w:p>
                     </w:txbxContent>
                   </v:textbox>
                 </v:rect>
-                <v:shape id="Picture 167" o:spid="_x0000_s1040" type="#_x0000_t75" style="position:absolute;left:43;top:5336;width:2434;height:1269;visibility:visible;mso-wrap-style:square" o:gfxdata="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">
-                  <v:imagedata r:id="rId10" o:title=""/>
+                <v:shape id="Picture 167" o:spid="_x0000_s1040" type="#_x0000_t75" href="https://softuni.bg/certificates/details/59188/8625077e" style="position:absolute;left:43;top:5336;width:2434;height:1269;visibility:visible;mso-wrap-style:square" o:gfxdata="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" o:button="t">
+                  <v:fill o:detectmouseclick="t"/>
+                  <v:imagedata r:id="rId33" o:title=""/>
                 </v:shape>
-                <v:shape id="Picture 169" o:spid="_x0000_s1041" type="#_x0000_t75" style="position:absolute;left:43;top:6910;width:2434;height:1269;visibility:visible;mso-wrap-style:square" o:gfxdata="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">
-                  <v:imagedata r:id="rId10" o:title=""/>
+                <v:shape id="Picture 169" o:spid="_x0000_s1041" type="#_x0000_t75" href="https://softuni.bg/certificates/details/65667/9cc8e582" style="position:absolute;left:43;top:6910;width:2434;height:1269;visibility:visible;mso-wrap-style:square" o:gfxdata="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" o:button="t">
+                  <v:fill o:detectmouseclick="t"/>
+                  <v:imagedata r:id="rId33" o:title=""/>
                 </v:shape>
-                <v:shape id="Picture 171" o:spid="_x0000_s1042" type="#_x0000_t75" style="position:absolute;left:43;top:8440;width:2434;height:1269;visibility:visible;mso-wrap-style:square" o:gfxdata="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">
-                  <v:imagedata r:id="rId10" o:title=""/>
+                <v:shape id="Picture 171" o:spid="_x0000_s1042" type="#_x0000_t75" href="https://softuni.bg/certificates/details/68001/b33d3b8f" style="position:absolute;left:43;top:8440;width:2434;height:1269;visibility:visible;mso-wrap-style:square" o:gfxdata="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" o:button="t">
+                  <v:fill o:detectmouseclick="t"/>
+                  <v:imagedata r:id="rId33" o:title=""/>
                 </v:shape>
-                <v:shape id="Picture 173" o:spid="_x0000_s1043" type="#_x0000_t75" style="position:absolute;top:9927;width:2433;height:1268;visibility:visible;mso-wrap-style:square" o:gfxdata="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">
-                  <v:imagedata r:id="rId10" o:title=""/>
+                <v:shape id="Picture 173" o:spid="_x0000_s1043" type="#_x0000_t75" href="https://softuni.bg/certificates/details/69473/11f86561" style="position:absolute;top:9927;width:2433;height:1268;visibility:visible;mso-wrap-style:square" o:gfxdata="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" o:button="t">
+                  <v:fill o:detectmouseclick="t"/>
+                  <v:imagedata r:id="rId33" o:title=""/>
                 </v:shape>
                 <v:rect id="Rectangle 192" o:spid="_x0000_s1044" style="position:absolute;left:240;top:13120;width:15379;height:2064;visibility:visible;mso-wrap-style:square;v-text-anchor:top" o:gfxdata="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" filled="f" stroked="f">
                   <v:textbox inset="0,0,0,0">
@@ -4018,7 +4895,16 @@
                             <w:color w:val="222222"/>
                             <w:sz w:val="26"/>
                           </w:rPr>
-                          <w:t>Personal skills</w:t>
+                          <w:t xml:space="preserve">Personal </w:t>
+                        </w:r>
+                        <w:r>
+                          <w:rPr>
+                            <w:rFonts w:ascii="Arial" w:eastAsia="Arial" w:hAnsi="Arial" w:cs="Arial"/>
+                            <w:b/>
+                            <w:color w:val="222222"/>
+                            <w:sz w:val="26"/>
+                          </w:rPr>
+                          <w:t>skills</w:t>
                         </w:r>
                       </w:p>
                     </w:txbxContent>
@@ -4039,70 +4925,284 @@
       <w:pPr>
         <w:spacing w:after="28"/>
         <w:ind w:hanging="10"/>
-      </w:pPr>
-      <w:r>
-        <w:rPr>
-          <w:rFonts w:ascii="Arial" w:eastAsia="Arial" w:hAnsi="Arial" w:cs="Arial"/>
-          <w:color w:val="222222"/>
-          <w:sz w:val="18"/>
-        </w:rPr>
-        <w:t>-Motivated: I would like to learn new technologies and expand my knowledge</w:t>
+        <w:rPr>
+          <w:rFonts w:ascii="Arial" w:eastAsia="Arial" w:hAnsi="Arial" w:cs="Arial"/>
+          <w:color w:val="222222"/>
+          <w:sz w:val="18"/>
+          <w:lang w:val="en-US"/>
+        </w:rPr>
+      </w:pPr>
+      <w:r>
+        <w:rPr>
+          <w:rFonts w:ascii="Arial" w:eastAsia="Arial" w:hAnsi="Arial" w:cs="Arial"/>
+          <w:b/>
+          <w:bCs/>
+          <w:color w:val="222222"/>
+          <w:sz w:val="18"/>
+          <w:lang w:val="en-US"/>
+        </w:rPr>
+        <w:t>Communication skills</w:t>
+      </w:r>
+      <w:r>
+        <w:rPr>
+          <w:rFonts w:ascii="Arial" w:eastAsia="Arial" w:hAnsi="Arial" w:cs="Arial"/>
+          <w:color w:val="222222"/>
+          <w:sz w:val="18"/>
+          <w:lang w:val="en-US"/>
+        </w:rPr>
+        <w:t>:</w:t>
+      </w:r>
+      <w:r>
+        <w:rPr>
+          <w:rFonts w:ascii="Arial" w:eastAsia="Arial" w:hAnsi="Arial" w:cs="Arial"/>
+          <w:color w:val="222222"/>
+          <w:sz w:val="18"/>
+          <w:lang w:val="en-US"/>
+        </w:rPr>
+        <w:t xml:space="preserve"> Verbal Communication, Non-Verbal Communication, Active Listening Confidence, Diplomacy, Friendliness,</w:t>
+      </w:r>
+      <w:r>
+        <w:rPr>
+          <w:rFonts w:ascii="Arial" w:eastAsia="Arial" w:hAnsi="Arial" w:cs="Arial"/>
+          <w:color w:val="222222"/>
+          <w:sz w:val="18"/>
+          <w:lang w:val="en-US"/>
+        </w:rPr>
+        <w:t xml:space="preserve"> </w:t>
       </w:r>
     </w:p>
     <w:p>
       <w:pPr>
         <w:spacing w:after="28"/>
-        <w:ind w:hanging="10"/>
-      </w:pPr>
-      <w:r>
-        <w:rPr>
-          <w:rFonts w:ascii="Arial" w:eastAsia="Arial" w:hAnsi="Arial" w:cs="Arial"/>
-          <w:color w:val="222222"/>
-          <w:sz w:val="18"/>
-        </w:rPr>
-        <w:t>-Communicative</w:t>
+        <w:ind w:firstLine="708"/>
+        <w:rPr>
+          <w:rFonts w:ascii="Arial" w:eastAsia="Arial" w:hAnsi="Arial" w:cs="Arial"/>
+          <w:color w:val="222222"/>
+          <w:sz w:val="18"/>
+          <w:lang w:val="en-US"/>
+        </w:rPr>
+      </w:pPr>
+      <w:r>
+        <w:rPr>
+          <w:rFonts w:ascii="Arial" w:eastAsia="Arial" w:hAnsi="Arial" w:cs="Arial"/>
+          <w:color w:val="222222"/>
+          <w:sz w:val="18"/>
+          <w:lang w:val="en-US"/>
+        </w:rPr>
+        <w:t>Patience, Tolerance</w:t>
+      </w:r>
+      <w:r>
+        <w:rPr>
+          <w:rFonts w:ascii="Arial" w:eastAsia="Arial" w:hAnsi="Arial" w:cs="Arial"/>
+          <w:color w:val="222222"/>
+          <w:sz w:val="18"/>
+          <w:lang w:val="en-US"/>
+        </w:rPr>
+        <w:br/>
+      </w:r>
+      <w:r>
+        <w:rPr>
+          <w:rFonts w:ascii="Arial" w:eastAsia="Arial" w:hAnsi="Arial" w:cs="Arial"/>
+          <w:b/>
+          <w:bCs/>
+          <w:color w:val="222222"/>
+          <w:sz w:val="18"/>
+          <w:lang w:val="en-US"/>
+        </w:rPr>
+        <w:t>Problem-solving skills</w:t>
+      </w:r>
+      <w:r>
+        <w:rPr>
+          <w:rFonts w:ascii="Arial" w:eastAsia="Arial" w:hAnsi="Arial" w:cs="Arial"/>
+          <w:color w:val="222222"/>
+          <w:sz w:val="18"/>
+          <w:lang w:val="en-US"/>
+        </w:rPr>
+        <w:t>: Analysis, Design, Experimenting, Innovation, Insight, Lateral Thinking, Logical Reasoning, Reframing</w:t>
+      </w:r>
+      <w:r>
+        <w:rPr>
+          <w:rFonts w:ascii="Arial" w:eastAsia="Arial" w:hAnsi="Arial" w:cs="Arial"/>
+          <w:color w:val="222222"/>
+          <w:sz w:val="18"/>
+          <w:lang w:val="en-US"/>
+        </w:rPr>
+        <w:br/>
+      </w:r>
+      <w:r>
+        <w:rPr>
+          <w:rFonts w:ascii="Arial" w:eastAsia="Arial" w:hAnsi="Arial" w:cs="Arial"/>
+          <w:b/>
+          <w:bCs/>
+          <w:color w:val="222222"/>
+          <w:sz w:val="18"/>
+          <w:lang w:val="en-US"/>
+        </w:rPr>
+        <w:t>Leadership skills</w:t>
+      </w:r>
+      <w:r>
+        <w:rPr>
+          <w:rFonts w:ascii="Arial" w:eastAsia="Arial" w:hAnsi="Arial" w:cs="Arial"/>
+          <w:color w:val="222222"/>
+          <w:sz w:val="18"/>
+          <w:lang w:val="en-US"/>
+        </w:rPr>
+        <w:t xml:space="preserve">: Conflict and Dispute Resolution, Deal-Making, Cultural Intelligence, Strategic Planning, </w:t>
+      </w:r>
+      <w:proofErr w:type="gramStart"/>
+      <w:r>
+        <w:rPr>
+          <w:rFonts w:ascii="Arial" w:eastAsia="Arial" w:hAnsi="Arial" w:cs="Arial"/>
+          <w:color w:val="222222"/>
+          <w:sz w:val="18"/>
+          <w:lang w:val="en-US"/>
+        </w:rPr>
+        <w:t>Encouraging</w:t>
+      </w:r>
+      <w:proofErr w:type="gramEnd"/>
+      <w:r>
+        <w:rPr>
+          <w:rFonts w:ascii="Arial" w:eastAsia="Arial" w:hAnsi="Arial" w:cs="Arial"/>
+          <w:color w:val="222222"/>
+          <w:sz w:val="18"/>
+          <w:lang w:val="en-US"/>
+        </w:rPr>
+        <w:br/>
+      </w:r>
+      <w:r>
+        <w:rPr>
+          <w:rFonts w:ascii="Arial" w:eastAsia="Arial" w:hAnsi="Arial" w:cs="Arial"/>
+          <w:b/>
+          <w:bCs/>
+          <w:color w:val="222222"/>
+          <w:sz w:val="18"/>
+          <w:lang w:val="en-US"/>
+        </w:rPr>
+        <w:t>Work ethic skills</w:t>
+      </w:r>
+      <w:r>
+        <w:rPr>
+          <w:rFonts w:ascii="Arial" w:eastAsia="Arial" w:hAnsi="Arial" w:cs="Arial"/>
+          <w:color w:val="222222"/>
+          <w:sz w:val="18"/>
+          <w:lang w:val="en-US"/>
+        </w:rPr>
+        <w:t>: Calm, Curiosity, Discipline, Emotion Management, Organized, Motivated, Optimistic, Open-Minded, Perseverant,</w:t>
       </w:r>
     </w:p>
     <w:p>
       <w:pPr>
         <w:spacing w:after="28"/>
-        <w:ind w:hanging="10"/>
-      </w:pPr>
-      <w:r>
-        <w:rPr>
-          <w:rFonts w:ascii="Arial" w:eastAsia="Arial" w:hAnsi="Arial" w:cs="Arial"/>
-          <w:color w:val="222222"/>
-          <w:sz w:val="18"/>
-        </w:rPr>
-        <w:t>-Creative</w:t>
+        <w:ind w:firstLine="708"/>
+        <w:rPr>
+          <w:rFonts w:ascii="Arial" w:eastAsia="Arial" w:hAnsi="Arial" w:cs="Arial"/>
+          <w:color w:val="222222"/>
+          <w:sz w:val="18"/>
+          <w:lang w:val="en-US"/>
+        </w:rPr>
+      </w:pPr>
+      <w:r>
+        <w:rPr>
+          <w:rFonts w:ascii="Arial" w:eastAsia="Arial" w:hAnsi="Arial" w:cs="Arial"/>
+          <w:color w:val="222222"/>
+          <w:sz w:val="18"/>
+          <w:lang w:val="en-US"/>
+        </w:rPr>
+        <w:t>Responsible, Taking Criticism</w:t>
+      </w:r>
+      <w:r>
+        <w:rPr>
+          <w:rFonts w:ascii="Arial" w:eastAsia="Arial" w:hAnsi="Arial" w:cs="Arial"/>
+          <w:color w:val="222222"/>
+          <w:sz w:val="18"/>
+          <w:lang w:val="en-US"/>
+        </w:rPr>
+        <w:br/>
+      </w:r>
+      <w:r>
+        <w:rPr>
+          <w:rFonts w:ascii="Arial" w:eastAsia="Arial" w:hAnsi="Arial" w:cs="Arial"/>
+          <w:b/>
+          <w:bCs/>
+          <w:color w:val="222222"/>
+          <w:sz w:val="18"/>
+          <w:lang w:val="en-US"/>
+        </w:rPr>
+        <w:t>Teamwork skills</w:t>
+      </w:r>
+      <w:r>
+        <w:rPr>
+          <w:rFonts w:ascii="Arial" w:eastAsia="Arial" w:hAnsi="Arial" w:cs="Arial"/>
+          <w:color w:val="222222"/>
+          <w:sz w:val="18"/>
+          <w:lang w:val="en-US"/>
+        </w:rPr>
+        <w:t xml:space="preserve">: Accept Feedback, Collaborative, Coordination, Deal with difficult situations, </w:t>
+      </w:r>
+      <w:r>
+        <w:rPr>
+          <w:rFonts w:ascii="Arial" w:eastAsia="Arial" w:hAnsi="Arial" w:cs="Arial"/>
+          <w:color w:val="222222"/>
+          <w:sz w:val="18"/>
+          <w:lang w:val="en-US"/>
+        </w:rPr>
+        <w:t>Respectfulness, Social skills</w:t>
+      </w:r>
+      <w:r>
+        <w:rPr>
+          <w:rFonts w:ascii="Arial" w:eastAsia="Arial" w:hAnsi="Arial" w:cs="Arial"/>
+          <w:color w:val="222222"/>
+          <w:sz w:val="18"/>
+          <w:lang w:val="en-US"/>
+        </w:rPr>
+        <w:br/>
+      </w:r>
+      <w:r>
+        <w:rPr>
+          <w:rFonts w:ascii="Arial" w:eastAsia="Arial" w:hAnsi="Arial" w:cs="Arial"/>
+          <w:b/>
+          <w:bCs/>
+          <w:color w:val="222222"/>
+          <w:sz w:val="18"/>
+          <w:lang w:val="en-US"/>
+        </w:rPr>
+        <w:t>Time Management skills</w:t>
+      </w:r>
+      <w:r>
+        <w:rPr>
+          <w:rFonts w:ascii="Arial" w:eastAsia="Arial" w:hAnsi="Arial" w:cs="Arial"/>
+          <w:color w:val="222222"/>
+          <w:sz w:val="18"/>
+          <w:lang w:val="en-US"/>
+        </w:rPr>
+        <w:t>: Allocating Resources, Critical Observation, Focus, Goal setting, Introspection, Planning, Personal Time</w:t>
       </w:r>
     </w:p>
     <w:p>
       <w:pPr>
         <w:spacing w:after="28"/>
-        <w:ind w:hanging="10"/>
-      </w:pPr>
-      <w:r>
-        <w:rPr>
-          <w:rFonts w:ascii="Arial" w:eastAsia="Arial" w:hAnsi="Arial" w:cs="Arial"/>
-          <w:color w:val="222222"/>
-          <w:sz w:val="18"/>
-        </w:rPr>
-        <w:t>-Friendly</w:t>
-      </w:r>
-    </w:p>
-    <w:p>
-      <w:pPr>
-        <w:spacing w:after="617"/>
-        <w:ind w:hanging="10"/>
-      </w:pPr>
-      <w:r>
-        <w:rPr>
-          <w:rFonts w:ascii="Arial" w:eastAsia="Arial" w:hAnsi="Arial" w:cs="Arial"/>
-          <w:color w:val="222222"/>
-          <w:sz w:val="18"/>
-        </w:rPr>
-        <w:t>-Teamwork: I have worked with my colleagues on specific projects</w:t>
+        <w:ind w:firstLine="708"/>
+        <w:rPr>
+          <w:lang w:val="en-US"/>
+        </w:rPr>
+      </w:pPr>
+      <w:r>
+        <w:rPr>
+          <w:rFonts w:ascii="Arial" w:eastAsia="Arial" w:hAnsi="Arial" w:cs="Arial"/>
+          <w:color w:val="222222"/>
+          <w:sz w:val="18"/>
+          <w:lang w:val="en-US"/>
+        </w:rPr>
+        <w:t>Management, Prioritization, Scheduling, Task Planning</w:t>
+      </w:r>
+      <w:r>
+        <w:rPr>
+          <w:rFonts w:ascii="Arial" w:eastAsia="Arial" w:hAnsi="Arial" w:cs="Arial"/>
+          <w:color w:val="222222"/>
+          <w:sz w:val="18"/>
+          <w:lang w:val="en-US"/>
+        </w:rPr>
+        <w:br/>
       </w:r>
     </w:p>
     <w:p>

</xml_diff>